<commit_message>
Epic №2 - Maksim Onats
</commit_message>
<xml_diff>
--- a/ai_12/maksym_onats/Epik 1/epic_1_pactice_and_labs_report_maksym_onats.docx
+++ b/ai_12/maksym_onats/Epik 1/epic_1_pactice_and_labs_report_maksym_onats.docx
@@ -3485,11 +3485,7 @@
       <w:pPr>
         <w:pStyle w:val="2"/>
         <w:spacing w:lineRule="auto" w:line="276" w:before="40" w:after="0"/>
-        <w:rPr>
-          <w:rFonts w:ascii="Times New Roman" w:hAnsi="Times New Roman" w:eastAsia="Times New Roman" w:cs="Times New Roman"/>
-          <w:sz w:val="24"/>
-          <w:szCs w:val="24"/>
-        </w:rPr>
+        <w:rPr/>
       </w:pPr>
       <w:r>
         <w:rPr>
@@ -3505,54 +3501,19 @@
     </w:p>
     <w:p>
       <w:pPr>
-        <w:pStyle w:val="LOnormal"/>
-        <w:shd w:val="clear" w:fill="2B2B2B"/>
-        <w:tabs>
-          <w:tab w:val="clear" w:pos="720"/>
-          <w:tab w:val="left" w:pos="916" w:leader="none"/>
-          <w:tab w:val="left" w:pos="1832" w:leader="none"/>
-          <w:tab w:val="left" w:pos="2748" w:leader="none"/>
-          <w:tab w:val="left" w:pos="3664" w:leader="none"/>
-          <w:tab w:val="left" w:pos="4580" w:leader="none"/>
-          <w:tab w:val="left" w:pos="5496" w:leader="none"/>
-          <w:tab w:val="left" w:pos="6412" w:leader="none"/>
-          <w:tab w:val="left" w:pos="7328" w:leader="none"/>
-          <w:tab w:val="left" w:pos="8244" w:leader="none"/>
-          <w:tab w:val="left" w:pos="9160" w:leader="none"/>
-          <w:tab w:val="left" w:pos="10076" w:leader="none"/>
-          <w:tab w:val="left" w:pos="10992" w:leader="none"/>
-          <w:tab w:val="left" w:pos="11908" w:leader="none"/>
-          <w:tab w:val="left" w:pos="12824" w:leader="none"/>
-          <w:tab w:val="left" w:pos="13740" w:leader="none"/>
-          <w:tab w:val="left" w:pos="14656" w:leader="none"/>
-        </w:tabs>
-        <w:spacing w:lineRule="auto" w:line="240"/>
-        <w:rPr>
-          <w:rFonts w:ascii="Times New Roman" w:hAnsi="Times New Roman" w:eastAsia="Times New Roman" w:cs="Times New Roman"/>
-        </w:rPr>
-      </w:pPr>
-      <w:r>
-        <w:rPr>
-          <w:rFonts w:eastAsia="Times New Roman" w:cs="Times New Roman" w:ascii="Times New Roman" w:hAnsi="Times New Roman"/>
-        </w:rPr>
-      </w:r>
-    </w:p>
-    <w:p>
-      <w:pPr>
-        <w:pStyle w:val="LOnormal"/>
-        <w:spacing w:lineRule="auto" w:line="276" w:before="0" w:after="200"/>
-        <w:rPr>
-          <w:rFonts w:ascii="Times New Roman" w:hAnsi="Times New Roman" w:eastAsia="Times New Roman" w:cs="Times New Roman"/>
-          <w:sz w:val="24"/>
-          <w:szCs w:val="24"/>
-        </w:rPr>
-      </w:pPr>
-      <w:r>
-        <w:rPr>
-          <w:rFonts w:eastAsia="Times New Roman" w:cs="Times New Roman" w:ascii="Times New Roman" w:hAnsi="Times New Roman"/>
-          <w:sz w:val="24"/>
-          <w:szCs w:val="24"/>
-        </w:rPr>
+        <w:pStyle w:val="Normal1"/>
+        <w:spacing w:lineRule="auto" w:line="276" w:before="40" w:after="0"/>
+        <w:rPr/>
+      </w:pPr>
+      <w:r>
+        <w:rPr>
+          <w:rFonts w:eastAsia="Times New Roman" w:cs="Times New Roman" w:ascii="Times New Roman" w:hAnsi="Times New Roman"/>
+          <w:b/>
+          <w:sz w:val="28"/>
+          <w:szCs w:val="28"/>
+          <w:lang w:val="uk-UA"/>
+        </w:rPr>
+        <w:t>Додаткова конфігурація середовища не потрібна</w:t>
       </w:r>
     </w:p>
     <w:p>
@@ -3583,9 +3544,7 @@
       <w:pPr>
         <w:pStyle w:val="LOnormal"/>
         <w:spacing w:lineRule="auto" w:line="276" w:before="0" w:after="200"/>
-        <w:rPr>
-          <w:rFonts w:ascii="Times New Roman" w:hAnsi="Times New Roman" w:eastAsia="Times New Roman" w:cs="Times New Roman"/>
-        </w:rPr>
+        <w:rPr/>
       </w:pPr>
       <w:r>
         <w:rPr>
@@ -3617,15 +3576,27 @@
         <w:spacing w:lineRule="auto" w:line="276" w:before="0" w:after="200"/>
         <w:rPr>
           <w:rFonts w:ascii="Times New Roman" w:hAnsi="Times New Roman" w:eastAsia="Times New Roman" w:cs="Times New Roman"/>
+          <w:b/>
+          <w:b/>
+          <w:sz w:val="24"/>
+          <w:szCs w:val="24"/>
         </w:rPr>
       </w:pPr>
       <w:r>
         <w:rPr/>
         <w:drawing>
-          <wp:inline distT="0" distB="0" distL="0" distR="0">
-            <wp:extent cx="5731510" cy="5778500"/>
+          <wp:anchor behindDoc="0" distT="0" distB="0" distL="0" distR="0" simplePos="0" locked="0" layoutInCell="1" allowOverlap="1" relativeHeight="5">
+            <wp:simplePos x="0" y="0"/>
+            <wp:positionH relativeFrom="column">
+              <wp:align>center</wp:align>
+            </wp:positionH>
+            <wp:positionV relativeFrom="paragraph">
+              <wp:posOffset>635</wp:posOffset>
+            </wp:positionV>
+            <wp:extent cx="5731510" cy="2703195"/>
             <wp:effectExtent l="0" t="0" r="0" b="0"/>
-            <wp:docPr id="3" name="image3.png" descr=""/>
+            <wp:wrapSquare wrapText="largest"/>
+            <wp:docPr id="3" name="Зображення2" descr=""/>
             <wp:cNvGraphicFramePr>
               <a:graphicFrameLocks xmlns:a="http://schemas.openxmlformats.org/drawingml/2006/main" noChangeAspect="1"/>
             </wp:cNvGraphicFramePr>
@@ -3633,7 +3604,7 @@
               <a:graphicData uri="http://schemas.openxmlformats.org/drawingml/2006/picture">
                 <pic:pic xmlns:pic="http://schemas.openxmlformats.org/drawingml/2006/picture">
                   <pic:nvPicPr>
-                    <pic:cNvPr id="3" name="image3.png" descr=""/>
+                    <pic:cNvPr id="3" name="Зображення2" descr=""/>
                     <pic:cNvPicPr>
                       <a:picLocks noChangeAspect="1" noChangeArrowheads="1"/>
                     </pic:cNvPicPr>
@@ -3647,7 +3618,7 @@
                   <pic:spPr bwMode="auto">
                     <a:xfrm>
                       <a:off x="0" y="0"/>
-                      <a:ext cx="5731510" cy="5778500"/>
+                      <a:ext cx="5731510" cy="2703195"/>
                     </a:xfrm>
                     <a:prstGeom prst="rect">
                       <a:avLst/>
@@ -3656,8 +3627,20 @@
                 </pic:pic>
               </a:graphicData>
             </a:graphic>
-          </wp:inline>
+          </wp:anchor>
         </w:drawing>
+      </w:r>
+    </w:p>
+    <w:p>
+      <w:pPr>
+        <w:pStyle w:val="LOnormal"/>
+        <w:spacing w:lineRule="auto" w:line="276" w:before="0" w:after="200"/>
+        <w:rPr>
+          <w:rFonts w:ascii="Times New Roman" w:hAnsi="Times New Roman" w:eastAsia="Times New Roman" w:cs="Times New Roman"/>
+        </w:rPr>
+      </w:pPr>
+      <w:r>
+        <w:rPr/>
       </w:r>
     </w:p>
     <w:p>
@@ -3751,11 +3734,7 @@
       <w:pPr>
         <w:pStyle w:val="LOnormal"/>
         <w:spacing w:lineRule="auto" w:line="276" w:before="0" w:after="200"/>
-        <w:rPr>
-          <w:rFonts w:ascii="Times New Roman" w:hAnsi="Times New Roman" w:eastAsia="Times New Roman" w:cs="Times New Roman"/>
-          <w:sz w:val="24"/>
-          <w:szCs w:val="24"/>
-        </w:rPr>
+        <w:rPr/>
       </w:pPr>
       <w:r>
         <w:rPr>
@@ -3779,18 +3758,27 @@
         <w:pStyle w:val="LOnormal"/>
         <w:spacing w:lineRule="auto" w:line="276" w:before="0" w:after="200"/>
         <w:rPr>
-          <w:rFonts w:ascii="Times New Roman" w:hAnsi="Times New Roman" w:eastAsia="Times New Roman" w:cs="Times New Roman"/>
-          <w:sz w:val="24"/>
+          <w:rFonts w:ascii="Lucida Console" w:hAnsi="Lucida Console" w:eastAsia="Times New Roman" w:cs="Times New Roman"/>
+          <w:color w:val="auto"/>
+          <w:sz w:val="18"/>
           <w:szCs w:val="24"/>
         </w:rPr>
       </w:pPr>
       <w:r>
         <w:rPr/>
         <w:drawing>
-          <wp:inline distT="0" distB="0" distL="0" distR="0">
-            <wp:extent cx="4591050" cy="1190625"/>
+          <wp:anchor behindDoc="0" distT="0" distB="0" distL="0" distR="0" simplePos="0" locked="0" layoutInCell="1" allowOverlap="1" relativeHeight="4">
+            <wp:simplePos x="0" y="0"/>
+            <wp:positionH relativeFrom="column">
+              <wp:align>center</wp:align>
+            </wp:positionH>
+            <wp:positionV relativeFrom="paragraph">
+              <wp:posOffset>635</wp:posOffset>
+            </wp:positionV>
+            <wp:extent cx="5731510" cy="977265"/>
             <wp:effectExtent l="0" t="0" r="0" b="0"/>
-            <wp:docPr id="4" name="image2.png" descr=""/>
+            <wp:wrapSquare wrapText="largest"/>
+            <wp:docPr id="4" name="Зображення1" descr=""/>
             <wp:cNvGraphicFramePr>
               <a:graphicFrameLocks xmlns:a="http://schemas.openxmlformats.org/drawingml/2006/main" noChangeAspect="1"/>
             </wp:cNvGraphicFramePr>
@@ -3798,7 +3786,7 @@
               <a:graphicData uri="http://schemas.openxmlformats.org/drawingml/2006/picture">
                 <pic:pic xmlns:pic="http://schemas.openxmlformats.org/drawingml/2006/picture">
                   <pic:nvPicPr>
-                    <pic:cNvPr id="4" name="image2.png" descr=""/>
+                    <pic:cNvPr id="4" name="Зображення1" descr=""/>
                     <pic:cNvPicPr>
                       <a:picLocks noChangeAspect="1" noChangeArrowheads="1"/>
                     </pic:cNvPicPr>
@@ -3812,7 +3800,7 @@
                   <pic:spPr bwMode="auto">
                     <a:xfrm>
                       <a:off x="0" y="0"/>
-                      <a:ext cx="4591050" cy="1190625"/>
+                      <a:ext cx="5731510" cy="977265"/>
                     </a:xfrm>
                     <a:prstGeom prst="rect">
                       <a:avLst/>
@@ -3821,7 +3809,7 @@
                 </pic:pic>
               </a:graphicData>
             </a:graphic>
-          </wp:inline>
+          </wp:anchor>
         </w:drawing>
       </w:r>
     </w:p>
@@ -3829,19 +3817,41 @@
       <w:pPr>
         <w:pStyle w:val="LOnormal"/>
         <w:spacing w:lineRule="auto" w:line="276" w:before="0" w:after="200"/>
-        <w:rPr>
-          <w:rFonts w:ascii="Times New Roman" w:hAnsi="Times New Roman" w:eastAsia="Times New Roman" w:cs="Times New Roman"/>
-          <w:sz w:val="24"/>
-          <w:szCs w:val="24"/>
-        </w:rPr>
-      </w:pPr>
-      <w:r>
-        <w:rPr>
-          <w:rFonts w:eastAsia="Times New Roman" w:cs="Times New Roman" w:ascii="Times New Roman" w:hAnsi="Times New Roman"/>
-          <w:sz w:val="24"/>
-          <w:szCs w:val="24"/>
-        </w:rPr>
-        <w:t>Час затрачений на виконання завдання:2 години</w:t>
+        <w:rPr/>
+      </w:pPr>
+      <w:r>
+        <w:rPr>
+          <w:rFonts w:eastAsia="Times New Roman" w:cs="Times New Roman" w:ascii="Times New Roman" w:hAnsi="Times New Roman"/>
+          <w:sz w:val="24"/>
+          <w:szCs w:val="24"/>
+        </w:rPr>
+        <w:t>Час затрачений на виконання завдання:</w:t>
+      </w:r>
+      <w:r>
+        <w:rPr>
+          <w:rFonts w:eastAsia="Times New Roman" w:cs="Times New Roman" w:ascii="Times New Roman" w:hAnsi="Times New Roman"/>
+          <w:sz w:val="24"/>
+          <w:szCs w:val="24"/>
+          <w:lang w:val="en-US"/>
+        </w:rPr>
+        <w:t>5</w:t>
+      </w:r>
+      <w:r>
+        <w:rPr>
+          <w:rFonts w:eastAsia="Times New Roman" w:cs="Times New Roman" w:ascii="Times New Roman" w:hAnsi="Times New Roman"/>
+          <w:sz w:val="24"/>
+          <w:szCs w:val="24"/>
+        </w:rPr>
+        <w:t xml:space="preserve"> </w:t>
+      </w:r>
+      <w:r>
+        <w:rPr>
+          <w:rFonts w:eastAsia="Times New Roman" w:cs="Times New Roman" w:ascii="Times New Roman" w:hAnsi="Times New Roman"/>
+          <w:sz w:val="24"/>
+          <w:szCs w:val="24"/>
+          <w:lang w:val="uk-UA"/>
+        </w:rPr>
+        <w:t>хв</w:t>
       </w:r>
     </w:p>
     <w:p>
@@ -4193,25 +4203,7 @@
           <w:szCs w:val="24"/>
           <w:lang w:val="uk-UA"/>
         </w:rPr>
-        <w:t>запусти</w:t>
-      </w:r>
-      <w:r>
-        <w:rPr>
-          <w:rFonts w:eastAsia="Times New Roman" w:cs="Times New Roman"/>
-          <w:sz w:val="24"/>
-          <w:szCs w:val="24"/>
-          <w:lang w:val="uk-UA"/>
-        </w:rPr>
-        <w:t xml:space="preserve">в </w:t>
-      </w:r>
-      <w:r>
-        <w:rPr>
-          <w:rFonts w:eastAsia="Times New Roman" w:cs="Times New Roman"/>
-          <w:sz w:val="24"/>
-          <w:szCs w:val="24"/>
-          <w:lang w:val="uk-UA"/>
-        </w:rPr>
-        <w:t>програмний</w:t>
+        <w:t>запустив програмний</w:t>
       </w:r>
       <w:r>
         <w:rPr>
@@ -4249,6 +4241,7 @@
 <w:numbering xmlns:w="http://schemas.openxmlformats.org/wordprocessingml/2006/main" xmlns:o="urn:schemas-microsoft-com:office:office" xmlns:r="http://schemas.openxmlformats.org/officeDocument/2006/relationships" xmlns:v="urn:schemas-microsoft-com:vml">
   <w:abstractNum w:abstractNumId="1">
     <w:lvl w:ilvl="0">
+      <w:start w:val="1"/>
       <w:numFmt w:val="bullet"/>
       <w:lvlText w:val="-"/>
       <w:lvlJc w:val="left"/>
@@ -5690,6 +5683,211 @@
       <w:szCs w:val="24"/>
     </w:rPr>
   </w:style>
+  <w:style w:type="character" w:styleId="ListLabel111">
+    <w:name w:val="ListLabel 111"/>
+    <w:qFormat/>
+    <w:rPr>
+      <w:rFonts w:ascii="Times New Roman" w:hAnsi="Times New Roman" w:cs="Calibri"/>
+      <w:sz w:val="24"/>
+    </w:rPr>
+  </w:style>
+  <w:style w:type="character" w:styleId="ListLabel112">
+    <w:name w:val="ListLabel 112"/>
+    <w:qFormat/>
+    <w:rPr>
+      <w:rFonts w:cs="Courier New"/>
+    </w:rPr>
+  </w:style>
+  <w:style w:type="character" w:styleId="ListLabel113">
+    <w:name w:val="ListLabel 113"/>
+    <w:qFormat/>
+    <w:rPr>
+      <w:rFonts w:cs="Noto Sans Symbols"/>
+    </w:rPr>
+  </w:style>
+  <w:style w:type="character" w:styleId="ListLabel114">
+    <w:name w:val="ListLabel 114"/>
+    <w:qFormat/>
+    <w:rPr>
+      <w:rFonts w:cs="Noto Sans Symbols"/>
+    </w:rPr>
+  </w:style>
+  <w:style w:type="character" w:styleId="ListLabel115">
+    <w:name w:val="ListLabel 115"/>
+    <w:qFormat/>
+    <w:rPr>
+      <w:rFonts w:cs="Courier New"/>
+    </w:rPr>
+  </w:style>
+  <w:style w:type="character" w:styleId="ListLabel116">
+    <w:name w:val="ListLabel 116"/>
+    <w:qFormat/>
+    <w:rPr>
+      <w:rFonts w:cs="Noto Sans Symbols"/>
+    </w:rPr>
+  </w:style>
+  <w:style w:type="character" w:styleId="ListLabel117">
+    <w:name w:val="ListLabel 117"/>
+    <w:qFormat/>
+    <w:rPr>
+      <w:rFonts w:cs="Noto Sans Symbols"/>
+    </w:rPr>
+  </w:style>
+  <w:style w:type="character" w:styleId="ListLabel118">
+    <w:name w:val="ListLabel 118"/>
+    <w:qFormat/>
+    <w:rPr>
+      <w:rFonts w:cs="Courier New"/>
+    </w:rPr>
+  </w:style>
+  <w:style w:type="character" w:styleId="ListLabel119">
+    <w:name w:val="ListLabel 119"/>
+    <w:qFormat/>
+    <w:rPr>
+      <w:rFonts w:cs="Noto Sans Symbols"/>
+    </w:rPr>
+  </w:style>
+  <w:style w:type="character" w:styleId="ListLabel120">
+    <w:name w:val="ListLabel 120"/>
+    <w:qFormat/>
+    <w:rPr>
+      <w:rFonts w:ascii="Times New Roman" w:hAnsi="Times New Roman"/>
+      <w:sz w:val="24"/>
+      <w:u w:val="none"/>
+    </w:rPr>
+  </w:style>
+  <w:style w:type="character" w:styleId="ListLabel121">
+    <w:name w:val="ListLabel 121"/>
+    <w:qFormat/>
+    <w:rPr>
+      <w:u w:val="none"/>
+    </w:rPr>
+  </w:style>
+  <w:style w:type="character" w:styleId="ListLabel122">
+    <w:name w:val="ListLabel 122"/>
+    <w:qFormat/>
+    <w:rPr>
+      <w:u w:val="none"/>
+    </w:rPr>
+  </w:style>
+  <w:style w:type="character" w:styleId="ListLabel123">
+    <w:name w:val="ListLabel 123"/>
+    <w:qFormat/>
+    <w:rPr>
+      <w:u w:val="none"/>
+    </w:rPr>
+  </w:style>
+  <w:style w:type="character" w:styleId="ListLabel124">
+    <w:name w:val="ListLabel 124"/>
+    <w:qFormat/>
+    <w:rPr>
+      <w:u w:val="none"/>
+    </w:rPr>
+  </w:style>
+  <w:style w:type="character" w:styleId="ListLabel125">
+    <w:name w:val="ListLabel 125"/>
+    <w:qFormat/>
+    <w:rPr>
+      <w:u w:val="none"/>
+    </w:rPr>
+  </w:style>
+  <w:style w:type="character" w:styleId="ListLabel126">
+    <w:name w:val="ListLabel 126"/>
+    <w:qFormat/>
+    <w:rPr>
+      <w:u w:val="none"/>
+    </w:rPr>
+  </w:style>
+  <w:style w:type="character" w:styleId="ListLabel127">
+    <w:name w:val="ListLabel 127"/>
+    <w:qFormat/>
+    <w:rPr>
+      <w:u w:val="none"/>
+    </w:rPr>
+  </w:style>
+  <w:style w:type="character" w:styleId="ListLabel128">
+    <w:name w:val="ListLabel 128"/>
+    <w:qFormat/>
+    <w:rPr>
+      <w:u w:val="none"/>
+    </w:rPr>
+  </w:style>
+  <w:style w:type="character" w:styleId="ListLabel129">
+    <w:name w:val="ListLabel 129"/>
+    <w:qFormat/>
+    <w:rPr>
+      <w:rFonts w:ascii="Times New Roman" w:hAnsi="Times New Roman" w:cs="Calibri"/>
+      <w:b/>
+      <w:sz w:val="24"/>
+    </w:rPr>
+  </w:style>
+  <w:style w:type="character" w:styleId="ListLabel130">
+    <w:name w:val="ListLabel 130"/>
+    <w:qFormat/>
+    <w:rPr>
+      <w:rFonts w:ascii="Times New Roman" w:hAnsi="Times New Roman" w:cs="Courier New"/>
+      <w:sz w:val="24"/>
+    </w:rPr>
+  </w:style>
+  <w:style w:type="character" w:styleId="ListLabel131">
+    <w:name w:val="ListLabel 131"/>
+    <w:qFormat/>
+    <w:rPr>
+      <w:rFonts w:ascii="Times New Roman" w:hAnsi="Times New Roman" w:cs="Noto Sans Symbols"/>
+      <w:sz w:val="24"/>
+    </w:rPr>
+  </w:style>
+  <w:style w:type="character" w:styleId="ListLabel132">
+    <w:name w:val="ListLabel 132"/>
+    <w:qFormat/>
+    <w:rPr>
+      <w:rFonts w:cs="Noto Sans Symbols"/>
+    </w:rPr>
+  </w:style>
+  <w:style w:type="character" w:styleId="ListLabel133">
+    <w:name w:val="ListLabel 133"/>
+    <w:qFormat/>
+    <w:rPr>
+      <w:rFonts w:cs="Courier New"/>
+    </w:rPr>
+  </w:style>
+  <w:style w:type="character" w:styleId="ListLabel134">
+    <w:name w:val="ListLabel 134"/>
+    <w:qFormat/>
+    <w:rPr>
+      <w:rFonts w:cs="Noto Sans Symbols"/>
+    </w:rPr>
+  </w:style>
+  <w:style w:type="character" w:styleId="ListLabel135">
+    <w:name w:val="ListLabel 135"/>
+    <w:qFormat/>
+    <w:rPr>
+      <w:rFonts w:cs="Noto Sans Symbols"/>
+    </w:rPr>
+  </w:style>
+  <w:style w:type="character" w:styleId="ListLabel136">
+    <w:name w:val="ListLabel 136"/>
+    <w:qFormat/>
+    <w:rPr>
+      <w:rFonts w:cs="Courier New"/>
+    </w:rPr>
+  </w:style>
+  <w:style w:type="character" w:styleId="ListLabel137">
+    <w:name w:val="ListLabel 137"/>
+    <w:qFormat/>
+    <w:rPr>
+      <w:rFonts w:cs="Noto Sans Symbols"/>
+    </w:rPr>
+  </w:style>
+  <w:style w:type="character" w:styleId="ListLabel138">
+    <w:name w:val="ListLabel 138"/>
+    <w:qFormat/>
+    <w:rPr>
+      <w:rFonts w:ascii="Times New Roman" w:hAnsi="Times New Roman" w:eastAsia="Times New Roman" w:cs="Times New Roman"/>
+      <w:sz w:val="24"/>
+      <w:szCs w:val="24"/>
+    </w:rPr>
+  </w:style>
   <w:style w:type="paragraph" w:styleId="Style10">
     <w:name w:val="Заголовок"/>
     <w:basedOn w:val="Normal"/>
@@ -5813,6 +6011,24 @@
       <w:sz w:val="24"/>
       <w:szCs w:val="24"/>
       <w:lang w:val="en-UA" w:eastAsia="en-GB"/>
+    </w:rPr>
+  </w:style>
+  <w:style w:type="paragraph" w:styleId="Normal1">
+    <w:name w:val="LO-normal1"/>
+    <w:qFormat/>
+    <w:pPr>
+      <w:widowControl/>
+      <w:bidi w:val="0"/>
+      <w:spacing w:lineRule="auto" w:line="276" w:before="0" w:after="200"/>
+      <w:jc w:val="left"/>
+    </w:pPr>
+    <w:rPr>
+      <w:rFonts w:ascii="Arial" w:hAnsi="Arial" w:eastAsia="Arial" w:cs="Arial"/>
+      <w:color w:val="auto"/>
+      <w:kern w:val="0"/>
+      <w:sz w:val="22"/>
+      <w:szCs w:val="22"/>
+      <w:lang w:val="uk" w:eastAsia="zh-CN" w:bidi="hi-IN"/>
     </w:rPr>
   </w:style>
   <w:style w:type="table" w:default="1" w:styleId="TableNormal">

</xml_diff>

<commit_message>
№4 - Maksim Onats
</commit_message>
<xml_diff>
--- a/ai_12/maksym_onats/Epik 1/epic_1_pactice_and_labs_report_maksym_onats.docx
+++ b/ai_12/maksym_onats/Epik 1/epic_1_pactice_and_labs_report_maksym_onats.docx
@@ -866,11 +866,7 @@
         </w:numPr>
         <w:spacing w:lineRule="auto" w:line="240"/>
         <w:ind w:left="720" w:hanging="360"/>
-        <w:rPr>
-          <w:rFonts w:ascii="Times New Roman" w:hAnsi="Times New Roman" w:eastAsia="Times New Roman" w:cs="Times New Roman"/>
-          <w:sz w:val="24"/>
-          <w:szCs w:val="24"/>
-        </w:rPr>
+        <w:rPr/>
       </w:pPr>
       <w:r>
         <w:rPr>
@@ -890,19 +886,32 @@
         </w:numPr>
         <w:spacing w:lineRule="auto" w:line="240"/>
         <w:ind w:left="720" w:hanging="360"/>
-        <w:rPr>
-          <w:rFonts w:ascii="Times New Roman" w:hAnsi="Times New Roman" w:eastAsia="Times New Roman" w:cs="Times New Roman"/>
-          <w:sz w:val="24"/>
-          <w:szCs w:val="24"/>
-        </w:rPr>
-      </w:pPr>
-      <w:r>
-        <w:rPr>
-          <w:rFonts w:eastAsia="Times New Roman" w:cs="Times New Roman" w:ascii="Times New Roman" w:hAnsi="Times New Roman"/>
-          <w:sz w:val="24"/>
-          <w:szCs w:val="24"/>
-        </w:rPr>
-        <w:t>Тема №3: Команди консолі Linux.</w:t>
+        <w:rPr/>
+      </w:pPr>
+      <w:r>
+        <w:rPr>
+          <w:rFonts w:eastAsia="Times New Roman" w:cs="Times New Roman" w:ascii="Times New Roman" w:hAnsi="Times New Roman"/>
+          <w:sz w:val="24"/>
+          <w:szCs w:val="24"/>
+        </w:rPr>
+        <w:t>Тема №</w:t>
+      </w:r>
+      <w:r>
+        <w:rPr>
+          <w:rFonts w:eastAsia="Times New Roman" w:cs="Times New Roman" w:ascii="Times New Roman" w:hAnsi="Times New Roman"/>
+          <w:sz w:val="24"/>
+          <w:szCs w:val="24"/>
+          <w:lang w:val="en-US"/>
+        </w:rPr>
+        <w:t>3</w:t>
+      </w:r>
+      <w:r>
+        <w:rPr>
+          <w:rFonts w:eastAsia="Times New Roman" w:cs="Times New Roman" w:ascii="Times New Roman" w:hAnsi="Times New Roman"/>
+          <w:sz w:val="24"/>
+          <w:szCs w:val="24"/>
+        </w:rPr>
+        <w:t>: Visual Studio Code.</w:t>
       </w:r>
     </w:p>
     <w:p>
@@ -922,7 +931,24 @@
           <w:sz w:val="24"/>
           <w:szCs w:val="24"/>
         </w:rPr>
-        <w:t>Тема №4: Visual Studio Code.</w:t>
+        <w:t>Тема №</w:t>
+      </w:r>
+      <w:r>
+        <w:rPr>
+          <w:rFonts w:eastAsia="Times New Roman" w:cs="Times New Roman" w:ascii="Times New Roman" w:hAnsi="Times New Roman"/>
+          <w:sz w:val="24"/>
+          <w:szCs w:val="24"/>
+          <w:lang w:val="en-US"/>
+        </w:rPr>
+        <w:t>4</w:t>
+      </w:r>
+      <w:r>
+        <w:rPr>
+          <w:rFonts w:eastAsia="Times New Roman" w:cs="Times New Roman" w:ascii="Times New Roman" w:hAnsi="Times New Roman"/>
+          <w:sz w:val="24"/>
+          <w:szCs w:val="24"/>
+        </w:rPr>
+        <w:t>: GitHub.</w:t>
       </w:r>
     </w:p>
     <w:p>
@@ -959,7 +985,7 @@
           <w:sz w:val="24"/>
           <w:szCs w:val="24"/>
         </w:rPr>
-        <w:t>: GitHub.</w:t>
+        <w:t>: Git .</w:t>
       </w:r>
     </w:p>
     <w:p>
@@ -989,43 +1015,6 @@
           <w:lang w:val="en-US"/>
         </w:rPr>
         <w:t>6</w:t>
-      </w:r>
-      <w:r>
-        <w:rPr>
-          <w:rFonts w:eastAsia="Times New Roman" w:cs="Times New Roman" w:ascii="Times New Roman" w:hAnsi="Times New Roman"/>
-          <w:sz w:val="24"/>
-          <w:szCs w:val="24"/>
-        </w:rPr>
-        <w:t>: Git .</w:t>
-      </w:r>
-    </w:p>
-    <w:p>
-      <w:pPr>
-        <w:pStyle w:val="LOnormal"/>
-        <w:numPr>
-          <w:ilvl w:val="0"/>
-          <w:numId w:val="3"/>
-        </w:numPr>
-        <w:spacing w:lineRule="auto" w:line="240"/>
-        <w:ind w:left="720" w:hanging="360"/>
-        <w:rPr/>
-      </w:pPr>
-      <w:r>
-        <w:rPr>
-          <w:rFonts w:eastAsia="Times New Roman" w:cs="Times New Roman" w:ascii="Times New Roman" w:hAnsi="Times New Roman"/>
-          <w:sz w:val="24"/>
-          <w:szCs w:val="24"/>
-        </w:rPr>
-        <w:t>Тема №</w:t>
-      </w:r>
-      <w:r>
-        <w:rPr>
-          <w:rFonts w:eastAsia="Times New Roman" w:cs="Times New Roman" w:ascii="Times New Roman" w:hAnsi="Times New Roman"/>
-          <w:sz w:val="24"/>
-          <w:szCs w:val="24"/>
-          <w:lang w:val="en-US"/>
-        </w:rPr>
-        <w:t>7</w:t>
       </w:r>
       <w:r>
         <w:rPr>
@@ -1270,11 +1259,7 @@
         </w:numPr>
         <w:spacing w:lineRule="auto" w:line="240"/>
         <w:ind w:left="1440" w:hanging="360"/>
-        <w:rPr>
-          <w:rFonts w:ascii="Times New Roman" w:hAnsi="Times New Roman" w:eastAsia="Times New Roman" w:cs="Times New Roman"/>
-          <w:sz w:val="24"/>
-          <w:szCs w:val="24"/>
-        </w:rPr>
+        <w:rPr/>
       </w:pPr>
       <w:r>
         <w:rPr>
@@ -1294,11 +1279,7 @@
         </w:numPr>
         <w:spacing w:lineRule="auto" w:line="240"/>
         <w:ind w:left="2160" w:hanging="360"/>
-        <w:rPr>
-          <w:rFonts w:ascii="Times New Roman" w:hAnsi="Times New Roman" w:eastAsia="Times New Roman" w:cs="Times New Roman"/>
-          <w:sz w:val="24"/>
-          <w:szCs w:val="24"/>
-        </w:rPr>
+        <w:rPr/>
       </w:pPr>
       <w:r>
         <w:rPr>
@@ -1364,6 +1345,230 @@
           <w:szCs w:val="24"/>
         </w:rPr>
         <w:t xml:space="preserve"> </w:t>
+      </w:r>
+    </w:p>
+    <w:p>
+      <w:pPr>
+        <w:pStyle w:val="LOnormal"/>
+        <w:numPr>
+          <w:ilvl w:val="0"/>
+          <w:numId w:val="0"/>
+        </w:numPr>
+        <w:spacing w:lineRule="auto" w:line="240"/>
+        <w:ind w:left="5760" w:hanging="0"/>
+        <w:rPr/>
+      </w:pPr>
+      <w:r>
+        <w:drawing>
+          <wp:anchor behindDoc="0" distT="0" distB="0" distL="0" distR="0" simplePos="0" locked="0" layoutInCell="1" allowOverlap="1" relativeHeight="6">
+            <wp:simplePos x="0" y="0"/>
+            <wp:positionH relativeFrom="column">
+              <wp:align>center</wp:align>
+            </wp:positionH>
+            <wp:positionV relativeFrom="paragraph">
+              <wp:posOffset>635</wp:posOffset>
+            </wp:positionV>
+            <wp:extent cx="5731510" cy="3035300"/>
+            <wp:effectExtent l="0" t="0" r="0" b="0"/>
+            <wp:wrapSquare wrapText="largest"/>
+            <wp:docPr id="2" name="Зображення3" descr=""/>
+            <wp:cNvGraphicFramePr>
+              <a:graphicFrameLocks xmlns:a="http://schemas.openxmlformats.org/drawingml/2006/main" noChangeAspect="1"/>
+            </wp:cNvGraphicFramePr>
+            <a:graphic xmlns:a="http://schemas.openxmlformats.org/drawingml/2006/main">
+              <a:graphicData uri="http://schemas.openxmlformats.org/drawingml/2006/picture">
+                <pic:pic xmlns:pic="http://schemas.openxmlformats.org/drawingml/2006/picture">
+                  <pic:nvPicPr>
+                    <pic:cNvPr id="2" name="Зображення3" descr=""/>
+                    <pic:cNvPicPr>
+                      <a:picLocks noChangeAspect="1" noChangeArrowheads="1"/>
+                    </pic:cNvPicPr>
+                  </pic:nvPicPr>
+                  <pic:blipFill>
+                    <a:blip r:embed="rId4"/>
+                    <a:stretch>
+                      <a:fillRect/>
+                    </a:stretch>
+                  </pic:blipFill>
+                  <pic:spPr bwMode="auto">
+                    <a:xfrm>
+                      <a:off x="0" y="0"/>
+                      <a:ext cx="5731510" cy="3035300"/>
+                    </a:xfrm>
+                    <a:prstGeom prst="rect">
+                      <a:avLst/>
+                    </a:prstGeom>
+                  </pic:spPr>
+                </pic:pic>
+              </a:graphicData>
+            </a:graphic>
+          </wp:anchor>
+        </w:drawing>
+      </w:r>
+      <w:r>
+        <w:rPr>
+          <w:rFonts w:eastAsia="Times New Roman" w:cs="Times New Roman" w:ascii="Times New Roman" w:hAnsi="Times New Roman"/>
+          <w:sz w:val="24"/>
+          <w:szCs w:val="24"/>
+        </w:rPr>
+        <w:t xml:space="preserve">                     </w:t>
+      </w:r>
+      <w:r>
+        <w:rPr>
+          <w:rFonts w:eastAsia="Times New Roman" w:cs="Times New Roman" w:ascii="Times New Roman" w:hAnsi="Times New Roman"/>
+          <w:sz w:val="24"/>
+          <w:szCs w:val="24"/>
+          <w:lang w:val="uk-UA"/>
+        </w:rPr>
+        <w:t xml:space="preserve">  </w:t>
+      </w:r>
+      <w:r>
+        <w:rPr>
+          <w:rFonts w:eastAsia="Times New Roman" w:cs="Times New Roman" w:ascii="Times New Roman" w:hAnsi="Times New Roman"/>
+          <w:sz w:val="24"/>
+          <w:szCs w:val="24"/>
+          <w:lang w:val="uk-UA"/>
+        </w:rPr>
+        <w:tab/>
+        <w:tab/>
+        <w:tab/>
+      </w:r>
+      <w:r>
+        <w:rPr>
+          <w:rFonts w:eastAsia="Roboto" w:cs="Roboto" w:ascii="Roboto" w:hAnsi="Roboto"/>
+          <w:i/>
+          <w:color w:val="434343"/>
+          <w:sz w:val="18"/>
+          <w:szCs w:val="18"/>
+          <w:lang w:val="uk-UA"/>
+        </w:rPr>
+        <w:t xml:space="preserve">Рисунок 1. Зображення скачаного </w:t>
+      </w:r>
+      <w:r>
+        <w:rPr>
+          <w:rFonts w:eastAsia="Roboto" w:cs="Roboto" w:ascii="Roboto" w:hAnsi="Roboto"/>
+          <w:i/>
+          <w:color w:val="434343"/>
+          <w:sz w:val="18"/>
+          <w:szCs w:val="18"/>
+          <w:lang w:val="en-US"/>
+        </w:rPr>
+        <w:t>Draw.io</w:t>
+      </w:r>
+    </w:p>
+    <w:p>
+      <w:pPr>
+        <w:pStyle w:val="LOnormal"/>
+        <w:numPr>
+          <w:ilvl w:val="1"/>
+          <w:numId w:val="3"/>
+        </w:numPr>
+        <w:spacing w:lineRule="auto" w:line="240"/>
+        <w:ind w:left="1440" w:hanging="360"/>
+        <w:rPr>
+          <w:rFonts w:ascii="Times New Roman" w:hAnsi="Times New Roman" w:eastAsia="Times New Roman" w:cs="Times New Roman"/>
+          <w:sz w:val="24"/>
+          <w:szCs w:val="24"/>
+        </w:rPr>
+      </w:pPr>
+      <w:r>
+        <w:rPr>
+          <w:rFonts w:eastAsia="Times New Roman" w:cs="Times New Roman" w:ascii="Times New Roman" w:hAnsi="Times New Roman"/>
+          <w:sz w:val="24"/>
+          <w:szCs w:val="24"/>
+        </w:rPr>
+        <w:t>Статус: Ознайомлений</w:t>
+      </w:r>
+    </w:p>
+    <w:p>
+      <w:pPr>
+        <w:pStyle w:val="LOnormal"/>
+        <w:numPr>
+          <w:ilvl w:val="1"/>
+          <w:numId w:val="3"/>
+        </w:numPr>
+        <w:spacing w:lineRule="auto" w:line="240"/>
+        <w:ind w:left="1440" w:hanging="360"/>
+        <w:rPr>
+          <w:rFonts w:ascii="Times New Roman" w:hAnsi="Times New Roman" w:eastAsia="Times New Roman" w:cs="Times New Roman"/>
+          <w:sz w:val="24"/>
+          <w:szCs w:val="24"/>
+        </w:rPr>
+      </w:pPr>
+      <w:r>
+        <w:rPr>
+          <w:rFonts w:eastAsia="Times New Roman" w:cs="Times New Roman" w:ascii="Times New Roman" w:hAnsi="Times New Roman"/>
+          <w:sz w:val="24"/>
+          <w:szCs w:val="24"/>
+        </w:rPr>
+        <w:t xml:space="preserve">Початок опрацювання теми: 30.09.2023 </w:t>
+      </w:r>
+    </w:p>
+    <w:p>
+      <w:pPr>
+        <w:pStyle w:val="LOnormal"/>
+        <w:numPr>
+          <w:ilvl w:val="1"/>
+          <w:numId w:val="3"/>
+        </w:numPr>
+        <w:spacing w:lineRule="auto" w:line="240"/>
+        <w:ind w:left="1440" w:hanging="360"/>
+        <w:rPr/>
+      </w:pPr>
+      <w:r>
+        <w:rPr>
+          <w:rFonts w:eastAsia="Times New Roman" w:cs="Times New Roman" w:ascii="Times New Roman" w:hAnsi="Times New Roman"/>
+          <w:sz w:val="24"/>
+          <w:szCs w:val="24"/>
+        </w:rPr>
+        <w:t>Звершення опрацювання теми: 30.09.2023</w:t>
+      </w:r>
+    </w:p>
+    <w:p>
+      <w:pPr>
+        <w:pStyle w:val="LOnormal"/>
+        <w:numPr>
+          <w:ilvl w:val="0"/>
+          <w:numId w:val="3"/>
+        </w:numPr>
+        <w:spacing w:lineRule="auto" w:line="240"/>
+        <w:ind w:left="720" w:hanging="360"/>
+        <w:rPr>
+          <w:rFonts w:ascii="Times New Roman" w:hAnsi="Times New Roman" w:eastAsia="Times New Roman" w:cs="Times New Roman"/>
+          <w:b/>
+          <w:b/>
+          <w:sz w:val="24"/>
+          <w:szCs w:val="24"/>
+        </w:rPr>
+      </w:pPr>
+      <w:r>
+        <w:rPr>
+          <w:rFonts w:eastAsia="Times New Roman" w:cs="Times New Roman" w:ascii="Times New Roman" w:hAnsi="Times New Roman"/>
+          <w:b/>
+          <w:sz w:val="24"/>
+          <w:szCs w:val="24"/>
+        </w:rPr>
+        <w:t>Тема №2: Trello.</w:t>
+      </w:r>
+    </w:p>
+    <w:p>
+      <w:pPr>
+        <w:pStyle w:val="LOnormal"/>
+        <w:numPr>
+          <w:ilvl w:val="1"/>
+          <w:numId w:val="3"/>
+        </w:numPr>
+        <w:spacing w:lineRule="auto" w:line="240"/>
+        <w:ind w:left="1440" w:hanging="360"/>
+        <w:rPr/>
+      </w:pPr>
+      <w:r>
+        <w:rPr>
+          <w:rFonts w:eastAsia="Times New Roman" w:cs="Times New Roman" w:ascii="Times New Roman" w:hAnsi="Times New Roman"/>
+          <w:sz w:val="24"/>
+          <w:szCs w:val="24"/>
+        </w:rPr>
+        <w:t>Джерела Інформації:</w:t>
       </w:r>
     </w:p>
     <w:p>
@@ -1379,15 +1584,16 @@
           <w:rFonts w:ascii="Times New Roman" w:hAnsi="Times New Roman" w:eastAsia="Times New Roman" w:cs="Times New Roman"/>
           <w:sz w:val="24"/>
           <w:szCs w:val="24"/>
-        </w:rPr>
-      </w:pPr>
-      <w:r>
-        <w:rPr>
-          <w:rFonts w:eastAsia="Times New Roman" w:cs="Times New Roman" w:ascii="Times New Roman" w:hAnsi="Times New Roman"/>
-          <w:sz w:val="24"/>
-          <w:szCs w:val="24"/>
-        </w:rPr>
-        <w:t>Зрозуміло для чого ті середовища</w:t>
+          <w:u w:val="none"/>
+        </w:rPr>
+      </w:pPr>
+      <w:r>
+        <w:rPr>
+          <w:rFonts w:eastAsia="Times New Roman" w:cs="Times New Roman" w:ascii="Times New Roman" w:hAnsi="Times New Roman"/>
+          <w:sz w:val="24"/>
+          <w:szCs w:val="24"/>
+        </w:rPr>
+        <w:t>Допомога викладача.</w:t>
       </w:r>
     </w:p>
     <w:p>
@@ -1411,7 +1617,238 @@
           <w:sz w:val="24"/>
           <w:szCs w:val="24"/>
         </w:rPr>
-        <w:t>Статус: Ознайомлений</w:t>
+        <w:t>Що опрацьовано:</w:t>
+      </w:r>
+    </w:p>
+    <w:p>
+      <w:pPr>
+        <w:pStyle w:val="LOnormal"/>
+        <w:numPr>
+          <w:ilvl w:val="2"/>
+          <w:numId w:val="3"/>
+        </w:numPr>
+        <w:spacing w:lineRule="auto" w:line="240"/>
+        <w:ind w:left="2160" w:hanging="360"/>
+        <w:rPr>
+          <w:rFonts w:ascii="Times New Roman" w:hAnsi="Times New Roman" w:eastAsia="Times New Roman" w:cs="Times New Roman"/>
+          <w:sz w:val="24"/>
+          <w:szCs w:val="24"/>
+        </w:rPr>
+      </w:pPr>
+      <w:r>
+        <w:rPr>
+          <w:rFonts w:eastAsia="Times New Roman" w:cs="Times New Roman" w:ascii="Times New Roman" w:hAnsi="Times New Roman"/>
+          <w:sz w:val="24"/>
+          <w:szCs w:val="24"/>
+        </w:rPr>
+        <w:t xml:space="preserve">Скачано і налаштовано </w:t>
+      </w:r>
+      <w:r>
+        <w:rPr>
+          <w:rFonts w:eastAsia="Times New Roman" w:cs="Times New Roman" w:ascii="Times New Roman" w:hAnsi="Times New Roman"/>
+          <w:i/>
+          <w:sz w:val="24"/>
+          <w:szCs w:val="24"/>
+        </w:rPr>
+        <w:t>Trello</w:t>
+      </w:r>
+      <w:r>
+        <w:rPr>
+          <w:rFonts w:eastAsia="Times New Roman" w:cs="Times New Roman" w:ascii="Times New Roman" w:hAnsi="Times New Roman"/>
+          <w:b/>
+          <w:sz w:val="24"/>
+          <w:szCs w:val="24"/>
+        </w:rPr>
+        <w:t>.</w:t>
+      </w:r>
+    </w:p>
+    <w:p>
+      <w:pPr>
+        <w:pStyle w:val="LOnormal"/>
+        <w:numPr>
+          <w:ilvl w:val="2"/>
+          <w:numId w:val="3"/>
+        </w:numPr>
+        <w:spacing w:lineRule="auto" w:line="240"/>
+        <w:ind w:left="2160" w:hanging="360"/>
+        <w:rPr>
+          <w:rFonts w:ascii="Times New Roman" w:hAnsi="Times New Roman" w:eastAsia="Times New Roman" w:cs="Times New Roman"/>
+          <w:sz w:val="24"/>
+          <w:szCs w:val="24"/>
+        </w:rPr>
+      </w:pPr>
+      <w:r>
+        <w:rPr>
+          <w:rFonts w:eastAsia="Times New Roman" w:cs="Times New Roman" w:ascii="Times New Roman" w:hAnsi="Times New Roman"/>
+          <w:sz w:val="24"/>
+          <w:szCs w:val="24"/>
+        </w:rPr>
+        <w:t xml:space="preserve">Додано всі </w:t>
+      </w:r>
+      <w:r>
+        <w:rPr>
+          <w:rFonts w:eastAsia="Times New Roman" w:cs="Times New Roman" w:ascii="Times New Roman" w:hAnsi="Times New Roman"/>
+          <w:i/>
+          <w:sz w:val="24"/>
+          <w:szCs w:val="24"/>
+          <w:highlight w:val="white"/>
+        </w:rPr>
+        <w:t>Tasks</w:t>
+      </w:r>
+    </w:p>
+    <w:p>
+      <w:pPr>
+        <w:pStyle w:val="Normal1"/>
+        <w:numPr>
+          <w:ilvl w:val="2"/>
+          <w:numId w:val="3"/>
+        </w:numPr>
+        <w:spacing w:lineRule="auto" w:line="240" w:before="0" w:after="0"/>
+        <w:ind w:left="2160" w:hanging="360"/>
+        <w:rPr>
+          <w:i w:val="false"/>
+          <w:i w:val="false"/>
+          <w:iCs w:val="false"/>
+        </w:rPr>
+      </w:pPr>
+      <w:r>
+        <w:rPr>
+          <w:rFonts w:eastAsia="Times New Roman" w:cs="Times New Roman" w:ascii="Times New Roman" w:hAnsi="Times New Roman"/>
+          <w:i w:val="false"/>
+          <w:iCs w:val="false"/>
+          <w:sz w:val="24"/>
+          <w:szCs w:val="24"/>
+        </w:rPr>
+        <w:t>Опрацьований теоретичний матеріал</w:t>
+      </w:r>
+    </w:p>
+    <w:p>
+      <w:pPr>
+        <w:pStyle w:val="LOnormal"/>
+        <w:numPr>
+          <w:ilvl w:val="0"/>
+          <w:numId w:val="0"/>
+        </w:numPr>
+        <w:spacing w:lineRule="auto" w:line="240"/>
+        <w:ind w:left="3960" w:hanging="0"/>
+        <w:rPr>
+          <w:rFonts w:ascii="Times New Roman" w:hAnsi="Times New Roman" w:eastAsia="Times New Roman" w:cs="Times New Roman"/>
+          <w:i/>
+          <w:i/>
+          <w:sz w:val="24"/>
+          <w:szCs w:val="24"/>
+        </w:rPr>
+      </w:pPr>
+      <w:r>
+        <w:rPr/>
+      </w:r>
+    </w:p>
+    <w:p>
+      <w:pPr>
+        <w:pStyle w:val="Normal1"/>
+        <w:numPr>
+          <w:ilvl w:val="0"/>
+          <w:numId w:val="0"/>
+        </w:numPr>
+        <w:spacing w:lineRule="auto" w:line="240" w:before="0" w:after="0"/>
+        <w:ind w:left="5040" w:hanging="0"/>
+        <w:rPr/>
+      </w:pPr>
+      <w:r>
+        <w:drawing>
+          <wp:anchor behindDoc="0" distT="0" distB="0" distL="0" distR="0" simplePos="0" locked="0" layoutInCell="1" allowOverlap="1" relativeHeight="7">
+            <wp:simplePos x="0" y="0"/>
+            <wp:positionH relativeFrom="column">
+              <wp:align>center</wp:align>
+            </wp:positionH>
+            <wp:positionV relativeFrom="paragraph">
+              <wp:posOffset>635</wp:posOffset>
+            </wp:positionV>
+            <wp:extent cx="4588510" cy="2202815"/>
+            <wp:effectExtent l="0" t="0" r="0" b="0"/>
+            <wp:wrapSquare wrapText="largest"/>
+            <wp:docPr id="3" name="Зображення4" descr=""/>
+            <wp:cNvGraphicFramePr>
+              <a:graphicFrameLocks xmlns:a="http://schemas.openxmlformats.org/drawingml/2006/main" noChangeAspect="1"/>
+            </wp:cNvGraphicFramePr>
+            <a:graphic xmlns:a="http://schemas.openxmlformats.org/drawingml/2006/main">
+              <a:graphicData uri="http://schemas.openxmlformats.org/drawingml/2006/picture">
+                <pic:pic xmlns:pic="http://schemas.openxmlformats.org/drawingml/2006/picture">
+                  <pic:nvPicPr>
+                    <pic:cNvPr id="3" name="Зображення4" descr=""/>
+                    <pic:cNvPicPr>
+                      <a:picLocks noChangeAspect="1" noChangeArrowheads="1"/>
+                    </pic:cNvPicPr>
+                  </pic:nvPicPr>
+                  <pic:blipFill>
+                    <a:blip r:embed="rId5"/>
+                    <a:stretch>
+                      <a:fillRect/>
+                    </a:stretch>
+                  </pic:blipFill>
+                  <pic:spPr bwMode="auto">
+                    <a:xfrm>
+                      <a:off x="0" y="0"/>
+                      <a:ext cx="4588510" cy="2202815"/>
+                    </a:xfrm>
+                    <a:prstGeom prst="rect">
+                      <a:avLst/>
+                    </a:prstGeom>
+                  </pic:spPr>
+                </pic:pic>
+              </a:graphicData>
+            </a:graphic>
+          </wp:anchor>
+        </w:drawing>
+      </w:r>
+      <w:r>
+        <w:rPr>
+          <w:rFonts w:eastAsia="Times New Roman" w:cs="Times New Roman" w:ascii="Times New Roman" w:hAnsi="Times New Roman"/>
+          <w:i/>
+          <w:color w:val="999999"/>
+          <w:sz w:val="24"/>
+          <w:szCs w:val="24"/>
+          <w:highlight w:val="white"/>
+          <w:u w:val="none"/>
+        </w:rPr>
+        <w:t xml:space="preserve"> </w:t>
+      </w:r>
+      <w:r>
+        <w:rPr>
+          <w:rFonts w:eastAsia="Roboto" w:cs="Roboto" w:ascii="Roboto" w:hAnsi="Roboto"/>
+          <w:i/>
+          <w:color w:val="434343"/>
+          <w:sz w:val="18"/>
+          <w:szCs w:val="18"/>
+          <w:highlight w:val="white"/>
+          <w:u w:val="none"/>
+        </w:rPr>
+        <w:t xml:space="preserve">Рисунок </w:t>
+      </w:r>
+      <w:r>
+        <w:rPr>
+          <w:rFonts w:eastAsia="Roboto" w:cs="Roboto" w:ascii="Roboto" w:hAnsi="Roboto"/>
+          <w:i/>
+          <w:color w:val="434343"/>
+          <w:sz w:val="18"/>
+          <w:szCs w:val="18"/>
+          <w:highlight w:val="white"/>
+          <w:u w:val="none"/>
+          <w:lang w:val="en-US"/>
+        </w:rPr>
+        <w:t>2</w:t>
+      </w:r>
+      <w:r>
+        <w:rPr>
+          <w:rFonts w:eastAsia="Roboto" w:cs="Roboto" w:ascii="Roboto" w:hAnsi="Roboto"/>
+          <w:i/>
+          <w:color w:val="434343"/>
+          <w:sz w:val="18"/>
+          <w:szCs w:val="18"/>
+          <w:highlight w:val="white"/>
+          <w:u w:val="none"/>
+        </w:rPr>
+        <w:t>. Зображення налаштованого Trello</w:t>
       </w:r>
     </w:p>
     <w:p>
@@ -1435,7 +1872,7 @@
           <w:sz w:val="24"/>
           <w:szCs w:val="24"/>
         </w:rPr>
-        <w:t xml:space="preserve">Початок опрацювання теми: 30.09.2023 </w:t>
+        <w:t>Статус: Ознайомлений</w:t>
       </w:r>
     </w:p>
     <w:p>
@@ -1459,7 +1896,53 @@
           <w:sz w:val="24"/>
           <w:szCs w:val="24"/>
         </w:rPr>
-        <w:t>Звершення опрацювання теми: 30.09.2023</w:t>
+        <w:t xml:space="preserve">Початок опрацювання теми: 30.09.2023 </w:t>
+      </w:r>
+    </w:p>
+    <w:p>
+      <w:pPr>
+        <w:pStyle w:val="LOnormal"/>
+        <w:numPr>
+          <w:ilvl w:val="1"/>
+          <w:numId w:val="3"/>
+        </w:numPr>
+        <w:spacing w:lineRule="auto" w:line="240"/>
+        <w:ind w:left="1440" w:hanging="360"/>
+        <w:rPr>
+          <w:rFonts w:ascii="Times New Roman" w:hAnsi="Times New Roman" w:eastAsia="Times New Roman" w:cs="Times New Roman"/>
+          <w:sz w:val="24"/>
+          <w:szCs w:val="24"/>
+        </w:rPr>
+      </w:pPr>
+      <w:r>
+        <w:rPr>
+          <w:rFonts w:eastAsia="Times New Roman" w:cs="Times New Roman" w:ascii="Times New Roman" w:hAnsi="Times New Roman"/>
+          <w:sz w:val="24"/>
+          <w:szCs w:val="24"/>
+        </w:rPr>
+        <w:t>Звершення опрацювання теми: 01.10.2023</w:t>
+      </w:r>
+    </w:p>
+    <w:p>
+      <w:pPr>
+        <w:pStyle w:val="LOnormal"/>
+        <w:spacing w:lineRule="auto" w:line="240"/>
+        <w:ind w:hanging="0"/>
+        <w:rPr>
+          <w:rFonts w:ascii="Times New Roman" w:hAnsi="Times New Roman" w:eastAsia="Times New Roman" w:cs="Times New Roman"/>
+          <w:b/>
+          <w:b/>
+          <w:sz w:val="24"/>
+          <w:szCs w:val="24"/>
+        </w:rPr>
+      </w:pPr>
+      <w:r>
+        <w:rPr>
+          <w:rFonts w:eastAsia="Times New Roman" w:cs="Times New Roman" w:ascii="Times New Roman" w:hAnsi="Times New Roman"/>
+          <w:b/>
+          <w:sz w:val="24"/>
+          <w:szCs w:val="24"/>
+        </w:rPr>
       </w:r>
     </w:p>
     <w:p>
@@ -1471,22 +1954,35 @@
         </w:numPr>
         <w:spacing w:lineRule="auto" w:line="240"/>
         <w:ind w:left="720" w:hanging="360"/>
-        <w:rPr>
-          <w:rFonts w:ascii="Times New Roman" w:hAnsi="Times New Roman" w:eastAsia="Times New Roman" w:cs="Times New Roman"/>
-          <w:b/>
-          <w:b/>
-          <w:sz w:val="24"/>
-          <w:szCs w:val="24"/>
-        </w:rPr>
-      </w:pPr>
-      <w:r>
-        <w:rPr>
-          <w:rFonts w:eastAsia="Times New Roman" w:cs="Times New Roman" w:ascii="Times New Roman" w:hAnsi="Times New Roman"/>
-          <w:b/>
-          <w:sz w:val="24"/>
-          <w:szCs w:val="24"/>
-        </w:rPr>
-        <w:t>Тема №2: Trello.</w:t>
+        <w:rPr/>
+      </w:pPr>
+      <w:r>
+        <w:rPr>
+          <w:rFonts w:eastAsia="Times New Roman" w:cs="Times New Roman" w:ascii="Times New Roman" w:hAnsi="Times New Roman"/>
+          <w:b/>
+          <w:sz w:val="24"/>
+          <w:szCs w:val="24"/>
+        </w:rPr>
+        <w:t>Тема №</w:t>
+      </w:r>
+      <w:r>
+        <w:rPr>
+          <w:rFonts w:eastAsia="Times New Roman" w:cs="Times New Roman" w:ascii="Times New Roman" w:hAnsi="Times New Roman"/>
+          <w:b/>
+          <w:sz w:val="24"/>
+          <w:szCs w:val="24"/>
+          <w:lang w:val="uk-UA"/>
+        </w:rPr>
+        <w:t>3</w:t>
+      </w:r>
+      <w:r>
+        <w:rPr>
+          <w:rFonts w:eastAsia="Times New Roman" w:cs="Times New Roman" w:ascii="Times New Roman" w:hAnsi="Times New Roman"/>
+          <w:b/>
+          <w:sz w:val="24"/>
+          <w:szCs w:val="24"/>
+        </w:rPr>
+        <w:t>: Visual Studio Code.</w:t>
       </w:r>
     </w:p>
     <w:p>
@@ -1498,15 +1994,19 @@
         </w:numPr>
         <w:spacing w:lineRule="auto" w:line="240"/>
         <w:ind w:left="1440" w:hanging="360"/>
-        <w:rPr/>
-      </w:pPr>
-      <w:r>
-        <w:rPr>
-          <w:rFonts w:eastAsia="Times New Roman" w:cs="Times New Roman" w:ascii="Times New Roman" w:hAnsi="Times New Roman"/>
-          <w:sz w:val="24"/>
-          <w:szCs w:val="24"/>
-        </w:rPr>
-        <w:t>Джерела Інформації:</w:t>
+        <w:rPr>
+          <w:rFonts w:ascii="Times New Roman" w:hAnsi="Times New Roman" w:eastAsia="Times New Roman" w:cs="Times New Roman"/>
+          <w:sz w:val="24"/>
+          <w:szCs w:val="24"/>
+        </w:rPr>
+      </w:pPr>
+      <w:r>
+        <w:rPr>
+          <w:rFonts w:eastAsia="Times New Roman" w:cs="Times New Roman" w:ascii="Times New Roman" w:hAnsi="Times New Roman"/>
+          <w:sz w:val="24"/>
+          <w:szCs w:val="24"/>
+        </w:rPr>
+        <w:t>Джерела Інформації:.</w:t>
       </w:r>
     </w:p>
     <w:p>
@@ -1518,228 +2018,15 @@
         </w:numPr>
         <w:spacing w:lineRule="auto" w:line="240"/>
         <w:ind w:left="2160" w:hanging="360"/>
-        <w:rPr>
-          <w:rFonts w:ascii="Times New Roman" w:hAnsi="Times New Roman" w:eastAsia="Times New Roman" w:cs="Times New Roman"/>
-          <w:sz w:val="24"/>
-          <w:szCs w:val="24"/>
-          <w:u w:val="none"/>
-        </w:rPr>
-      </w:pPr>
-      <w:r>
-        <w:rPr>
-          <w:rFonts w:eastAsia="Times New Roman" w:cs="Times New Roman" w:ascii="Times New Roman" w:hAnsi="Times New Roman"/>
-          <w:sz w:val="24"/>
-          <w:szCs w:val="24"/>
-        </w:rPr>
-        <w:t>Допомога викладача.</w:t>
-      </w:r>
-    </w:p>
-    <w:p>
-      <w:pPr>
-        <w:pStyle w:val="LOnormal"/>
-        <w:numPr>
-          <w:ilvl w:val="1"/>
-          <w:numId w:val="3"/>
-        </w:numPr>
-        <w:spacing w:lineRule="auto" w:line="240"/>
-        <w:ind w:left="1440" w:hanging="360"/>
-        <w:rPr>
-          <w:rFonts w:ascii="Times New Roman" w:hAnsi="Times New Roman" w:eastAsia="Times New Roman" w:cs="Times New Roman"/>
-          <w:sz w:val="24"/>
-          <w:szCs w:val="24"/>
-        </w:rPr>
-      </w:pPr>
-      <w:r>
-        <w:rPr>
-          <w:rFonts w:eastAsia="Times New Roman" w:cs="Times New Roman" w:ascii="Times New Roman" w:hAnsi="Times New Roman"/>
-          <w:sz w:val="24"/>
-          <w:szCs w:val="24"/>
-        </w:rPr>
-        <w:t>Що опрацьовано:</w:t>
-      </w:r>
-    </w:p>
-    <w:p>
-      <w:pPr>
-        <w:pStyle w:val="LOnormal"/>
-        <w:numPr>
-          <w:ilvl w:val="2"/>
-          <w:numId w:val="3"/>
-        </w:numPr>
-        <w:spacing w:lineRule="auto" w:line="240"/>
-        <w:ind w:left="2160" w:hanging="360"/>
-        <w:rPr>
-          <w:rFonts w:ascii="Times New Roman" w:hAnsi="Times New Roman" w:eastAsia="Times New Roman" w:cs="Times New Roman"/>
-          <w:sz w:val="24"/>
-          <w:szCs w:val="24"/>
-        </w:rPr>
-      </w:pPr>
-      <w:r>
-        <w:rPr>
-          <w:rFonts w:eastAsia="Times New Roman" w:cs="Times New Roman" w:ascii="Times New Roman" w:hAnsi="Times New Roman"/>
-          <w:sz w:val="24"/>
-          <w:szCs w:val="24"/>
-        </w:rPr>
-        <w:t xml:space="preserve">Скачано і налаштовано </w:t>
-      </w:r>
-      <w:r>
-        <w:rPr>
-          <w:rFonts w:eastAsia="Times New Roman" w:cs="Times New Roman" w:ascii="Times New Roman" w:hAnsi="Times New Roman"/>
-          <w:i/>
-          <w:sz w:val="24"/>
-          <w:szCs w:val="24"/>
-        </w:rPr>
-        <w:t>Trello</w:t>
-      </w:r>
-      <w:r>
-        <w:rPr>
-          <w:rFonts w:eastAsia="Times New Roman" w:cs="Times New Roman" w:ascii="Times New Roman" w:hAnsi="Times New Roman"/>
-          <w:b/>
-          <w:sz w:val="24"/>
-          <w:szCs w:val="24"/>
-        </w:rPr>
-        <w:t>.</w:t>
-      </w:r>
-    </w:p>
-    <w:p>
-      <w:pPr>
-        <w:pStyle w:val="LOnormal"/>
-        <w:numPr>
-          <w:ilvl w:val="2"/>
-          <w:numId w:val="3"/>
-        </w:numPr>
-        <w:spacing w:lineRule="auto" w:line="240"/>
-        <w:ind w:left="2160" w:hanging="360"/>
-        <w:rPr>
-          <w:rFonts w:ascii="Times New Roman" w:hAnsi="Times New Roman" w:eastAsia="Times New Roman" w:cs="Times New Roman"/>
-          <w:sz w:val="24"/>
-          <w:szCs w:val="24"/>
-        </w:rPr>
-      </w:pPr>
-      <w:r>
-        <w:rPr>
-          <w:rFonts w:eastAsia="Times New Roman" w:cs="Times New Roman" w:ascii="Times New Roman" w:hAnsi="Times New Roman"/>
-          <w:sz w:val="24"/>
-          <w:szCs w:val="24"/>
-        </w:rPr>
-        <w:t xml:space="preserve">Додано всі </w:t>
-      </w:r>
-      <w:r>
-        <w:rPr>
-          <w:rFonts w:eastAsia="Times New Roman" w:cs="Times New Roman" w:ascii="Times New Roman" w:hAnsi="Times New Roman"/>
-          <w:i/>
-          <w:sz w:val="24"/>
-          <w:szCs w:val="24"/>
-          <w:highlight w:val="white"/>
-        </w:rPr>
-        <w:t>Tasks</w:t>
-      </w:r>
-    </w:p>
-    <w:p>
-      <w:pPr>
-        <w:pStyle w:val="LOnormal"/>
-        <w:numPr>
-          <w:ilvl w:val="2"/>
-          <w:numId w:val="3"/>
-        </w:numPr>
-        <w:spacing w:lineRule="auto" w:line="240"/>
-        <w:ind w:left="2160" w:hanging="360"/>
-        <w:rPr>
-          <w:rFonts w:ascii="Times New Roman" w:hAnsi="Times New Roman" w:eastAsia="Times New Roman" w:cs="Times New Roman"/>
-          <w:sz w:val="24"/>
-          <w:szCs w:val="24"/>
-          <w:highlight w:val="white"/>
-          <w:u w:val="none"/>
-        </w:rPr>
-      </w:pPr>
-      <w:r>
-        <w:rPr>
-          <w:rFonts w:eastAsia="Times New Roman" w:cs="Times New Roman" w:ascii="Times New Roman" w:hAnsi="Times New Roman"/>
-          <w:sz w:val="24"/>
-          <w:szCs w:val="24"/>
-          <w:highlight w:val="white"/>
-        </w:rPr>
-        <w:t xml:space="preserve">Зрозуміло як працює </w:t>
-      </w:r>
-      <w:r>
-        <w:rPr>
-          <w:rFonts w:eastAsia="Times New Roman" w:cs="Times New Roman" w:ascii="Times New Roman" w:hAnsi="Times New Roman"/>
-          <w:i/>
-          <w:sz w:val="24"/>
-          <w:szCs w:val="24"/>
-        </w:rPr>
-        <w:t>Trello</w:t>
-      </w:r>
-    </w:p>
-    <w:p>
-      <w:pPr>
-        <w:pStyle w:val="LOnormal"/>
-        <w:numPr>
-          <w:ilvl w:val="1"/>
-          <w:numId w:val="3"/>
-        </w:numPr>
-        <w:spacing w:lineRule="auto" w:line="240"/>
-        <w:ind w:left="1440" w:hanging="360"/>
-        <w:rPr>
-          <w:rFonts w:ascii="Times New Roman" w:hAnsi="Times New Roman" w:eastAsia="Times New Roman" w:cs="Times New Roman"/>
-          <w:sz w:val="24"/>
-          <w:szCs w:val="24"/>
-        </w:rPr>
-      </w:pPr>
-      <w:r>
-        <w:rPr>
-          <w:rFonts w:eastAsia="Times New Roman" w:cs="Times New Roman" w:ascii="Times New Roman" w:hAnsi="Times New Roman"/>
-          <w:sz w:val="24"/>
-          <w:szCs w:val="24"/>
-        </w:rPr>
-        <w:t>Статус: Ознайомлений</w:t>
-      </w:r>
-    </w:p>
-    <w:p>
-      <w:pPr>
-        <w:pStyle w:val="LOnormal"/>
-        <w:numPr>
-          <w:ilvl w:val="1"/>
-          <w:numId w:val="3"/>
-        </w:numPr>
-        <w:spacing w:lineRule="auto" w:line="240"/>
-        <w:ind w:left="1440" w:hanging="360"/>
-        <w:rPr>
-          <w:rFonts w:ascii="Times New Roman" w:hAnsi="Times New Roman" w:eastAsia="Times New Roman" w:cs="Times New Roman"/>
-          <w:sz w:val="24"/>
-          <w:szCs w:val="24"/>
-        </w:rPr>
-      </w:pPr>
-      <w:r>
-        <w:rPr>
-          <w:rFonts w:eastAsia="Times New Roman" w:cs="Times New Roman" w:ascii="Times New Roman" w:hAnsi="Times New Roman"/>
-          <w:sz w:val="24"/>
-          <w:szCs w:val="24"/>
-        </w:rPr>
-        <w:t xml:space="preserve">Початок опрацювання теми: 30.09.2023 </w:t>
-      </w:r>
-    </w:p>
-    <w:p>
-      <w:pPr>
-        <w:pStyle w:val="LOnormal"/>
-        <w:numPr>
-          <w:ilvl w:val="1"/>
-          <w:numId w:val="3"/>
-        </w:numPr>
-        <w:spacing w:lineRule="auto" w:line="240"/>
-        <w:ind w:left="1440" w:hanging="360"/>
-        <w:rPr>
-          <w:rFonts w:ascii="Times New Roman" w:hAnsi="Times New Roman" w:eastAsia="Times New Roman" w:cs="Times New Roman"/>
-          <w:sz w:val="24"/>
-          <w:szCs w:val="24"/>
-        </w:rPr>
-      </w:pPr>
-      <w:r>
-        <w:rPr>
-          <w:rFonts w:eastAsia="Times New Roman" w:cs="Times New Roman" w:ascii="Times New Roman" w:hAnsi="Times New Roman"/>
-          <w:sz w:val="24"/>
-          <w:szCs w:val="24"/>
-        </w:rPr>
-        <w:t>Звершення опрацювання теми: 01.10.2023</w:t>
+        <w:rPr/>
+      </w:pPr>
+      <w:r>
+        <w:rPr>
+          <w:rFonts w:eastAsia="Times New Roman" w:cs="Times New Roman" w:ascii="Times New Roman" w:hAnsi="Times New Roman"/>
+          <w:sz w:val="24"/>
+          <w:szCs w:val="24"/>
+        </w:rPr>
+        <w:t>Відео.</w:t>
       </w:r>
     </w:p>
     <w:p>
@@ -1750,63 +2037,16 @@
           <w:numId w:val="3"/>
         </w:numPr>
         <w:spacing w:lineRule="auto" w:line="240"/>
-        <w:ind w:left="720" w:hanging="360"/>
-        <w:rPr>
-          <w:rFonts w:ascii="Times New Roman" w:hAnsi="Times New Roman" w:eastAsia="Times New Roman" w:cs="Times New Roman"/>
-          <w:b/>
-          <w:b/>
-          <w:sz w:val="24"/>
-          <w:szCs w:val="24"/>
-        </w:rPr>
-      </w:pPr>
-      <w:r>
-        <w:rPr>
-          <w:rFonts w:eastAsia="Times New Roman" w:cs="Times New Roman" w:ascii="Times New Roman" w:hAnsi="Times New Roman"/>
-          <w:b/>
-          <w:sz w:val="24"/>
-          <w:szCs w:val="24"/>
-        </w:rPr>
-        <w:t>Тема №3: Команди консолі Linux.</w:t>
-      </w:r>
-    </w:p>
-    <w:p>
-      <w:pPr>
-        <w:pStyle w:val="LOnormal"/>
-        <w:numPr>
-          <w:ilvl w:val="1"/>
-          <w:numId w:val="3"/>
-        </w:numPr>
-        <w:spacing w:lineRule="auto" w:line="240"/>
-        <w:ind w:left="1440" w:hanging="360"/>
         <w:rPr/>
       </w:pPr>
       <w:r>
         <w:rPr>
-          <w:rFonts w:eastAsia="Times New Roman" w:cs="Times New Roman" w:ascii="Times New Roman" w:hAnsi="Times New Roman"/>
-          <w:sz w:val="24"/>
-          <w:szCs w:val="24"/>
-        </w:rPr>
-        <w:t>Джерела Інформації:</w:t>
-      </w:r>
-    </w:p>
-    <w:p>
-      <w:pPr>
-        <w:pStyle w:val="LOnormal"/>
-        <w:numPr>
-          <w:ilvl w:val="2"/>
-          <w:numId w:val="3"/>
-        </w:numPr>
-        <w:spacing w:lineRule="auto" w:line="240"/>
-        <w:ind w:left="2160" w:hanging="360"/>
-        <w:rPr/>
-      </w:pPr>
-      <w:r>
-        <w:rPr>
-          <w:rFonts w:eastAsia="Times New Roman" w:cs="Times New Roman" w:ascii="Times New Roman" w:hAnsi="Times New Roman"/>
-          <w:sz w:val="24"/>
-          <w:szCs w:val="24"/>
-        </w:rPr>
-        <w:t>Стаття.</w:t>
+          <w:rStyle w:val="Style8"/>
+          <w:rFonts w:eastAsia="Times New Roman" w:cs="Times New Roman" w:ascii="Times New Roman" w:hAnsi="Times New Roman"/>
+          <w:sz w:val="24"/>
+          <w:szCs w:val="24"/>
+        </w:rPr>
+        <w:t>https://youtu.be/dMPVMAf8ta4?si=LHAMqpaqYE58ugzB</w:t>
       </w:r>
     </w:p>
     <w:p>
@@ -1819,327 +2059,7 @@
         <w:spacing w:lineRule="auto" w:line="240"/>
         <w:rPr/>
       </w:pPr>
-      <w:r>
-        <w:rPr>
-          <w:rStyle w:val="Style8"/>
-          <w:rFonts w:eastAsia="Times New Roman" w:cs="Times New Roman" w:ascii="Times New Roman" w:hAnsi="Times New Roman"/>
-          <w:sz w:val="24"/>
-          <w:szCs w:val="24"/>
-        </w:rPr>
-        <w:t>https://blog.iteducenter.ua/ratings/12-commands-linux/</w:t>
-      </w:r>
-    </w:p>
-    <w:p>
-      <w:pPr>
-        <w:pStyle w:val="LOnormal"/>
-        <w:numPr>
-          <w:ilvl w:val="0"/>
-          <w:numId w:val="3"/>
-        </w:numPr>
-        <w:spacing w:lineRule="auto" w:line="240"/>
-        <w:rPr/>
-      </w:pPr>
-      <w:hyperlink r:id="rId4">
-        <w:r>
-          <w:rPr>
-            <w:rStyle w:val="Style8"/>
-            <w:rFonts w:eastAsia="Times New Roman" w:cs="Times New Roman" w:ascii="Times New Roman" w:hAnsi="Times New Roman"/>
-            <w:sz w:val="24"/>
-            <w:szCs w:val="24"/>
-          </w:rPr>
-          <w:t>https://www.hostinger.com.ua/rukovodstva/osnovnyje-komandy-linux</w:t>
-        </w:r>
-      </w:hyperlink>
-    </w:p>
-    <w:p>
-      <w:pPr>
-        <w:pStyle w:val="LOnormal"/>
-        <w:numPr>
-          <w:ilvl w:val="1"/>
-          <w:numId w:val="3"/>
-        </w:numPr>
-        <w:spacing w:lineRule="auto" w:line="240"/>
-        <w:ind w:left="1440" w:hanging="360"/>
-        <w:rPr>
-          <w:rFonts w:ascii="Times New Roman" w:hAnsi="Times New Roman" w:eastAsia="Times New Roman" w:cs="Times New Roman"/>
-          <w:sz w:val="24"/>
-          <w:szCs w:val="24"/>
-        </w:rPr>
-      </w:pPr>
-      <w:r>
-        <w:rPr>
-          <w:rFonts w:eastAsia="Times New Roman" w:cs="Times New Roman" w:ascii="Times New Roman" w:hAnsi="Times New Roman"/>
-          <w:sz w:val="24"/>
-          <w:szCs w:val="24"/>
-        </w:rPr>
-        <w:t>Що опрацьовано:</w:t>
-      </w:r>
-    </w:p>
-    <w:p>
-      <w:pPr>
-        <w:pStyle w:val="LOnormal"/>
-        <w:numPr>
-          <w:ilvl w:val="2"/>
-          <w:numId w:val="3"/>
-        </w:numPr>
-        <w:spacing w:lineRule="auto" w:line="240"/>
-        <w:ind w:left="2160" w:hanging="360"/>
-        <w:rPr/>
-      </w:pPr>
-      <w:r>
-        <w:rPr>
-          <w:rFonts w:eastAsia="Times New Roman" w:cs="Times New Roman" w:ascii="Times New Roman" w:hAnsi="Times New Roman"/>
-          <w:sz w:val="24"/>
-          <w:szCs w:val="24"/>
-        </w:rPr>
-        <w:t>Вивчено</w:t>
-      </w:r>
-      <w:r>
-        <w:rPr>
-          <w:rFonts w:eastAsia="Times New Roman" w:cs="Times New Roman" w:ascii="Times New Roman" w:hAnsi="Times New Roman"/>
-          <w:sz w:val="24"/>
-          <w:szCs w:val="24"/>
-          <w:lang w:val="uk-UA"/>
-        </w:rPr>
-        <w:t xml:space="preserve"> основні </w:t>
-      </w:r>
-      <w:r>
-        <w:rPr>
-          <w:rFonts w:eastAsia="Times New Roman" w:cs="Times New Roman" w:ascii="Times New Roman" w:hAnsi="Times New Roman"/>
-          <w:sz w:val="24"/>
-          <w:szCs w:val="24"/>
-        </w:rPr>
-        <w:t xml:space="preserve">команди консолі </w:t>
-      </w:r>
-      <w:r>
-        <w:rPr>
-          <w:rFonts w:eastAsia="Times New Roman" w:cs="Times New Roman" w:ascii="Times New Roman" w:hAnsi="Times New Roman"/>
-          <w:i/>
-          <w:sz w:val="24"/>
-          <w:szCs w:val="24"/>
-        </w:rPr>
-        <w:t>Linux</w:t>
-      </w:r>
-      <w:r>
-        <w:rPr>
-          <w:rFonts w:eastAsia="Times New Roman" w:cs="Times New Roman" w:ascii="Times New Roman" w:hAnsi="Times New Roman"/>
-          <w:sz w:val="24"/>
-          <w:szCs w:val="24"/>
-        </w:rPr>
-        <w:t>.</w:t>
-      </w:r>
-    </w:p>
-    <w:p>
-      <w:pPr>
-        <w:pStyle w:val="LOnormal"/>
-        <w:numPr>
-          <w:ilvl w:val="2"/>
-          <w:numId w:val="3"/>
-        </w:numPr>
-        <w:spacing w:lineRule="auto" w:line="240"/>
-        <w:ind w:left="2160" w:hanging="360"/>
-        <w:rPr>
-          <w:rFonts w:ascii="Times New Roman" w:hAnsi="Times New Roman" w:eastAsia="Times New Roman" w:cs="Times New Roman"/>
-          <w:sz w:val="24"/>
-          <w:szCs w:val="24"/>
-        </w:rPr>
-      </w:pPr>
-      <w:r>
-        <w:rPr>
-          <w:rFonts w:eastAsia="Times New Roman" w:cs="Times New Roman" w:ascii="Times New Roman" w:hAnsi="Times New Roman"/>
-          <w:sz w:val="24"/>
-          <w:szCs w:val="24"/>
-        </w:rPr>
-        <w:t xml:space="preserve">Зрозуміло як працюють команди консолі </w:t>
-      </w:r>
-      <w:r>
-        <w:rPr>
-          <w:rFonts w:eastAsia="Times New Roman" w:cs="Times New Roman" w:ascii="Times New Roman" w:hAnsi="Times New Roman"/>
-          <w:i/>
-          <w:sz w:val="24"/>
-          <w:szCs w:val="24"/>
-        </w:rPr>
-        <w:t>Linux</w:t>
-      </w:r>
-      <w:r>
-        <w:rPr>
-          <w:rFonts w:eastAsia="Times New Roman" w:cs="Times New Roman" w:ascii="Times New Roman" w:hAnsi="Times New Roman"/>
-          <w:sz w:val="24"/>
-          <w:szCs w:val="24"/>
-        </w:rPr>
-        <w:t>.</w:t>
-      </w:r>
-    </w:p>
-    <w:p>
-      <w:pPr>
-        <w:pStyle w:val="LOnormal"/>
-        <w:numPr>
-          <w:ilvl w:val="1"/>
-          <w:numId w:val="3"/>
-        </w:numPr>
-        <w:spacing w:lineRule="auto" w:line="240"/>
-        <w:ind w:left="1440" w:hanging="360"/>
-        <w:rPr>
-          <w:rFonts w:ascii="Times New Roman" w:hAnsi="Times New Roman" w:eastAsia="Times New Roman" w:cs="Times New Roman"/>
-          <w:sz w:val="24"/>
-          <w:szCs w:val="24"/>
-        </w:rPr>
-      </w:pPr>
-      <w:r>
-        <w:rPr>
-          <w:rFonts w:eastAsia="Times New Roman" w:cs="Times New Roman" w:ascii="Times New Roman" w:hAnsi="Times New Roman"/>
-          <w:sz w:val="24"/>
-          <w:szCs w:val="24"/>
-        </w:rPr>
-        <w:t>Статус: Ознайомлений</w:t>
-      </w:r>
-    </w:p>
-    <w:p>
-      <w:pPr>
-        <w:pStyle w:val="LOnormal"/>
-        <w:numPr>
-          <w:ilvl w:val="1"/>
-          <w:numId w:val="3"/>
-        </w:numPr>
-        <w:spacing w:lineRule="auto" w:line="240"/>
-        <w:ind w:left="1440" w:hanging="360"/>
-        <w:rPr>
-          <w:rFonts w:ascii="Times New Roman" w:hAnsi="Times New Roman" w:eastAsia="Times New Roman" w:cs="Times New Roman"/>
-          <w:sz w:val="24"/>
-          <w:szCs w:val="24"/>
-        </w:rPr>
-      </w:pPr>
-      <w:r>
-        <w:rPr>
-          <w:rFonts w:eastAsia="Times New Roman" w:cs="Times New Roman" w:ascii="Times New Roman" w:hAnsi="Times New Roman"/>
-          <w:sz w:val="24"/>
-          <w:szCs w:val="24"/>
-        </w:rPr>
-        <w:t xml:space="preserve">Початок опрацювання теми:  01.10.2023 </w:t>
-      </w:r>
-    </w:p>
-    <w:p>
-      <w:pPr>
-        <w:pStyle w:val="LOnormal"/>
-        <w:numPr>
-          <w:ilvl w:val="1"/>
-          <w:numId w:val="3"/>
-        </w:numPr>
-        <w:spacing w:lineRule="auto" w:line="240"/>
-        <w:ind w:left="1440" w:hanging="360"/>
-        <w:rPr/>
-      </w:pPr>
-      <w:r>
-        <w:rPr>
-          <w:rFonts w:eastAsia="Times New Roman" w:cs="Times New Roman" w:ascii="Times New Roman" w:hAnsi="Times New Roman"/>
-          <w:sz w:val="24"/>
-          <w:szCs w:val="24"/>
-        </w:rPr>
-        <w:t>Звершення опрацювання теми: 10.10.2023</w:t>
-      </w:r>
-    </w:p>
-    <w:p>
-      <w:pPr>
-        <w:pStyle w:val="LOnormal"/>
-        <w:numPr>
-          <w:ilvl w:val="0"/>
-          <w:numId w:val="3"/>
-        </w:numPr>
-        <w:spacing w:lineRule="auto" w:line="240"/>
-        <w:ind w:left="720" w:hanging="360"/>
-        <w:rPr>
-          <w:rFonts w:ascii="Times New Roman" w:hAnsi="Times New Roman" w:eastAsia="Times New Roman" w:cs="Times New Roman"/>
-          <w:b/>
-          <w:b/>
-          <w:sz w:val="24"/>
-          <w:szCs w:val="24"/>
-        </w:rPr>
-      </w:pPr>
-      <w:r>
-        <w:rPr>
-          <w:rFonts w:eastAsia="Times New Roman" w:cs="Times New Roman" w:ascii="Times New Roman" w:hAnsi="Times New Roman"/>
-          <w:b/>
-          <w:sz w:val="24"/>
-          <w:szCs w:val="24"/>
-        </w:rPr>
-        <w:t>Тема №4: Visual Studio Code.</w:t>
-      </w:r>
-    </w:p>
-    <w:p>
-      <w:pPr>
-        <w:pStyle w:val="LOnormal"/>
-        <w:numPr>
-          <w:ilvl w:val="1"/>
-          <w:numId w:val="3"/>
-        </w:numPr>
-        <w:spacing w:lineRule="auto" w:line="240"/>
-        <w:ind w:left="1440" w:hanging="360"/>
-        <w:rPr>
-          <w:rFonts w:ascii="Times New Roman" w:hAnsi="Times New Roman" w:eastAsia="Times New Roman" w:cs="Times New Roman"/>
-          <w:sz w:val="24"/>
-          <w:szCs w:val="24"/>
-        </w:rPr>
-      </w:pPr>
-      <w:r>
-        <w:rPr>
-          <w:rFonts w:eastAsia="Times New Roman" w:cs="Times New Roman" w:ascii="Times New Roman" w:hAnsi="Times New Roman"/>
-          <w:sz w:val="24"/>
-          <w:szCs w:val="24"/>
-        </w:rPr>
-        <w:t>Джерела Інформації:.</w:t>
-      </w:r>
-    </w:p>
-    <w:p>
-      <w:pPr>
-        <w:pStyle w:val="LOnormal"/>
-        <w:numPr>
-          <w:ilvl w:val="2"/>
-          <w:numId w:val="3"/>
-        </w:numPr>
-        <w:spacing w:lineRule="auto" w:line="240"/>
-        <w:ind w:left="2160" w:hanging="360"/>
-        <w:rPr/>
-      </w:pPr>
-      <w:r>
-        <w:rPr>
-          <w:rFonts w:eastAsia="Times New Roman" w:cs="Times New Roman" w:ascii="Times New Roman" w:hAnsi="Times New Roman"/>
-          <w:sz w:val="24"/>
-          <w:szCs w:val="24"/>
-        </w:rPr>
-        <w:t>Відео.</w:t>
-      </w:r>
-    </w:p>
-    <w:p>
-      <w:pPr>
-        <w:pStyle w:val="LOnormal"/>
-        <w:numPr>
-          <w:ilvl w:val="0"/>
-          <w:numId w:val="3"/>
-        </w:numPr>
-        <w:spacing w:lineRule="auto" w:line="240"/>
-        <w:rPr/>
-      </w:pPr>
-      <w:r>
-        <w:rPr>
-          <w:rStyle w:val="Style8"/>
-          <w:rFonts w:eastAsia="Times New Roman" w:cs="Times New Roman" w:ascii="Times New Roman" w:hAnsi="Times New Roman"/>
-          <w:sz w:val="24"/>
-          <w:szCs w:val="24"/>
-        </w:rPr>
-        <w:t>https://youtu.be/dMPVMAf8ta4?si=LHAMqpaqYE58ugzB</w:t>
-      </w:r>
-    </w:p>
-    <w:p>
-      <w:pPr>
-        <w:pStyle w:val="LOnormal"/>
-        <w:numPr>
-          <w:ilvl w:val="0"/>
-          <w:numId w:val="3"/>
-        </w:numPr>
-        <w:spacing w:lineRule="auto" w:line="240"/>
-        <w:rPr/>
-      </w:pPr>
-      <w:hyperlink r:id="rId5">
+      <w:hyperlink r:id="rId6">
         <w:r>
           <w:rPr>
             <w:rStyle w:val="Style8"/>
@@ -2189,7 +2109,7 @@
         <w:spacing w:lineRule="auto" w:line="240"/>
         <w:rPr/>
       </w:pPr>
-      <w:hyperlink r:id="rId6">
+      <w:hyperlink r:id="rId7">
         <w:r>
           <w:rPr>
             <w:rStyle w:val="Style8"/>
@@ -2234,12 +2154,18 @@
         </w:numPr>
         <w:spacing w:lineRule="auto" w:line="240"/>
         <w:ind w:left="2160" w:hanging="360"/>
-        <w:rPr>
-          <w:rFonts w:ascii="Times New Roman" w:hAnsi="Times New Roman" w:eastAsia="Times New Roman" w:cs="Times New Roman"/>
-          <w:sz w:val="24"/>
-          <w:szCs w:val="24"/>
-        </w:rPr>
-      </w:pPr>
+        <w:rPr/>
+      </w:pPr>
+      <w:r>
+        <w:rPr>
+          <w:rFonts w:eastAsia="Times New Roman" w:cs="Times New Roman" w:ascii="Times New Roman" w:hAnsi="Times New Roman"/>
+          <w:i w:val="false"/>
+          <w:iCs w:val="false"/>
+          <w:sz w:val="24"/>
+          <w:szCs w:val="24"/>
+        </w:rPr>
+        <w:t>Завантажено</w:t>
+      </w:r>
       <w:r>
         <w:rPr>
           <w:rFonts w:eastAsia="Times New Roman" w:cs="Times New Roman" w:ascii="Times New Roman" w:hAnsi="Times New Roman"/>
@@ -2247,7 +2173,7 @@
           <w:sz w:val="24"/>
           <w:szCs w:val="24"/>
         </w:rPr>
-        <w:t>Завантажено Visual Studio Code</w:t>
+        <w:t xml:space="preserve"> Visual Studio Code</w:t>
       </w:r>
     </w:p>
     <w:p>
@@ -2260,18 +2186,181 @@
         <w:spacing w:lineRule="auto" w:line="240"/>
         <w:ind w:left="2160" w:hanging="360"/>
         <w:rPr>
-          <w:rFonts w:ascii="Times New Roman" w:hAnsi="Times New Roman" w:eastAsia="Times New Roman" w:cs="Times New Roman"/>
-          <w:sz w:val="24"/>
-          <w:szCs w:val="24"/>
-        </w:rPr>
-      </w:pPr>
-      <w:r>
-        <w:rPr>
-          <w:rFonts w:eastAsia="Times New Roman" w:cs="Times New Roman" w:ascii="Times New Roman" w:hAnsi="Times New Roman"/>
-          <w:sz w:val="24"/>
-          <w:szCs w:val="24"/>
-        </w:rPr>
-        <w:t>Зрозуміло для чого ця програма</w:t>
+          <w:i w:val="false"/>
+          <w:i w:val="false"/>
+          <w:iCs w:val="false"/>
+          <w:lang w:val="uk-UA"/>
+        </w:rPr>
+      </w:pPr>
+      <w:r>
+        <w:rPr>
+          <w:rFonts w:eastAsia="Times New Roman" w:cs="Times New Roman" w:ascii="Times New Roman" w:hAnsi="Times New Roman"/>
+          <w:i w:val="false"/>
+          <w:iCs w:val="false"/>
+          <w:sz w:val="24"/>
+          <w:szCs w:val="24"/>
+          <w:lang w:val="uk-UA"/>
+        </w:rPr>
+        <w:t>Налаштовано компілятор</w:t>
+      </w:r>
+    </w:p>
+    <w:p>
+      <w:pPr>
+        <w:pStyle w:val="LOnormal"/>
+        <w:numPr>
+          <w:ilvl w:val="2"/>
+          <w:numId w:val="3"/>
+        </w:numPr>
+        <w:spacing w:lineRule="auto" w:line="240"/>
+        <w:ind w:left="2160" w:hanging="360"/>
+        <w:rPr>
+          <w:lang w:val="uk-UA"/>
+        </w:rPr>
+      </w:pPr>
+      <w:r>
+        <w:rPr>
+          <w:rFonts w:eastAsia="Times New Roman" w:cs="Times New Roman" w:ascii="Times New Roman" w:hAnsi="Times New Roman"/>
+          <w:sz w:val="24"/>
+          <w:szCs w:val="24"/>
+          <w:lang w:val="uk-UA"/>
+        </w:rPr>
+        <w:t xml:space="preserve">Завантажено деякі розширення для </w:t>
+      </w:r>
+      <w:r>
+        <w:rPr>
+          <w:rFonts w:eastAsia="Times New Roman" w:cs="Times New Roman" w:ascii="Times New Roman" w:hAnsi="Times New Roman"/>
+          <w:i/>
+          <w:sz w:val="24"/>
+          <w:szCs w:val="24"/>
+          <w:lang w:val="uk-UA"/>
+        </w:rPr>
+        <w:t>Visual Studio Code</w:t>
+      </w:r>
+    </w:p>
+    <w:p>
+      <w:pPr>
+        <w:pStyle w:val="LOnormal"/>
+        <w:numPr>
+          <w:ilvl w:val="2"/>
+          <w:numId w:val="3"/>
+        </w:numPr>
+        <w:spacing w:lineRule="auto" w:line="240"/>
+        <w:ind w:left="2160" w:hanging="360"/>
+        <w:rPr>
+          <w:i w:val="false"/>
+          <w:i w:val="false"/>
+          <w:iCs w:val="false"/>
+          <w:lang w:val="uk-UA"/>
+        </w:rPr>
+      </w:pPr>
+      <w:r>
+        <w:rPr>
+          <w:rFonts w:eastAsia="Times New Roman" w:cs="Times New Roman" w:ascii="Times New Roman" w:hAnsi="Times New Roman"/>
+          <w:i w:val="false"/>
+          <w:iCs w:val="false"/>
+          <w:sz w:val="24"/>
+          <w:szCs w:val="24"/>
+          <w:lang w:val="uk-UA"/>
+        </w:rPr>
+        <w:t>Перевірено чи компілює код</w:t>
+      </w:r>
+    </w:p>
+    <w:p>
+      <w:pPr>
+        <w:pStyle w:val="LOnormal"/>
+        <w:numPr>
+          <w:ilvl w:val="0"/>
+          <w:numId w:val="0"/>
+        </w:numPr>
+        <w:spacing w:lineRule="auto" w:line="240"/>
+        <w:ind w:left="6840" w:hanging="0"/>
+        <w:rPr/>
+      </w:pPr>
+      <w:r>
+        <w:drawing>
+          <wp:anchor behindDoc="0" distT="0" distB="0" distL="0" distR="0" simplePos="0" locked="0" layoutInCell="1" allowOverlap="1" relativeHeight="8">
+            <wp:simplePos x="0" y="0"/>
+            <wp:positionH relativeFrom="column">
+              <wp:posOffset>900430</wp:posOffset>
+            </wp:positionH>
+            <wp:positionV relativeFrom="paragraph">
+              <wp:posOffset>68580</wp:posOffset>
+            </wp:positionV>
+            <wp:extent cx="4588510" cy="2372995"/>
+            <wp:effectExtent l="0" t="0" r="0" b="0"/>
+            <wp:wrapSquare wrapText="largest"/>
+            <wp:docPr id="4" name="Зображення5" descr=""/>
+            <wp:cNvGraphicFramePr>
+              <a:graphicFrameLocks xmlns:a="http://schemas.openxmlformats.org/drawingml/2006/main" noChangeAspect="1"/>
+            </wp:cNvGraphicFramePr>
+            <a:graphic xmlns:a="http://schemas.openxmlformats.org/drawingml/2006/main">
+              <a:graphicData uri="http://schemas.openxmlformats.org/drawingml/2006/picture">
+                <pic:pic xmlns:pic="http://schemas.openxmlformats.org/drawingml/2006/picture">
+                  <pic:nvPicPr>
+                    <pic:cNvPr id="4" name="Зображення5" descr=""/>
+                    <pic:cNvPicPr>
+                      <a:picLocks noChangeAspect="1" noChangeArrowheads="1"/>
+                    </pic:cNvPicPr>
+                  </pic:nvPicPr>
+                  <pic:blipFill>
+                    <a:blip r:embed="rId8"/>
+                    <a:stretch>
+                      <a:fillRect/>
+                    </a:stretch>
+                  </pic:blipFill>
+                  <pic:spPr bwMode="auto">
+                    <a:xfrm>
+                      <a:off x="0" y="0"/>
+                      <a:ext cx="4588510" cy="2372995"/>
+                    </a:xfrm>
+                    <a:prstGeom prst="rect">
+                      <a:avLst/>
+                    </a:prstGeom>
+                  </pic:spPr>
+                </pic:pic>
+              </a:graphicData>
+            </a:graphic>
+          </wp:anchor>
+        </w:drawing>
+      </w:r>
+      <w:r>
+        <w:rPr>
+          <w:rFonts w:eastAsia="Times New Roman" w:cs="Times New Roman" w:ascii="Times New Roman" w:hAnsi="Times New Roman"/>
+          <w:sz w:val="24"/>
+          <w:szCs w:val="24"/>
+        </w:rPr>
+        <w:t xml:space="preserve">            </w:t>
+      </w:r>
+      <w:r>
+        <w:rPr>
+          <w:rFonts w:eastAsia="Roboto" w:cs="Roboto" w:ascii="Roboto" w:hAnsi="Roboto"/>
+          <w:i/>
+          <w:color w:val="434343"/>
+          <w:sz w:val="18"/>
+          <w:szCs w:val="18"/>
+        </w:rPr>
+        <w:t xml:space="preserve">Рисунок </w:t>
+      </w:r>
+      <w:r>
+        <w:rPr>
+          <w:rFonts w:eastAsia="Roboto" w:cs="Roboto" w:ascii="Roboto" w:hAnsi="Roboto"/>
+          <w:i/>
+          <w:color w:val="434343"/>
+          <w:sz w:val="18"/>
+          <w:szCs w:val="18"/>
+          <w:lang w:val="en-US"/>
+        </w:rPr>
+        <w:t>3</w:t>
+      </w:r>
+      <w:r>
+        <w:rPr>
+          <w:rFonts w:eastAsia="Roboto" w:cs="Roboto" w:ascii="Roboto" w:hAnsi="Roboto"/>
+          <w:i/>
+          <w:color w:val="434343"/>
+          <w:sz w:val="18"/>
+          <w:szCs w:val="18"/>
+        </w:rPr>
+        <w:t>. Зображення налаштованого Visual Studio Code</w:t>
       </w:r>
     </w:p>
     <w:p>
@@ -2368,9 +2457,9 @@
           <w:b/>
           <w:sz w:val="24"/>
           <w:szCs w:val="24"/>
-          <w:lang w:val="en-US"/>
-        </w:rPr>
-        <w:t>5</w:t>
+          <w:lang w:val="uk-UA"/>
+        </w:rPr>
+        <w:t>4</w:t>
       </w:r>
       <w:r>
         <w:rPr>
@@ -2432,7 +2521,7 @@
         <w:spacing w:lineRule="auto" w:line="240"/>
         <w:rPr/>
       </w:pPr>
-      <w:hyperlink r:id="rId7">
+      <w:hyperlink r:id="rId9">
         <w:r>
           <w:rPr>
             <w:rStyle w:val="Style8"/>
@@ -2477,11 +2566,7 @@
         </w:numPr>
         <w:spacing w:lineRule="auto" w:line="240"/>
         <w:ind w:left="2160" w:hanging="360"/>
-        <w:rPr>
-          <w:rFonts w:ascii="Times New Roman" w:hAnsi="Times New Roman" w:eastAsia="Times New Roman" w:cs="Times New Roman"/>
-          <w:sz w:val="24"/>
-          <w:szCs w:val="24"/>
-        </w:rPr>
+        <w:rPr/>
       </w:pPr>
       <w:r>
         <w:rPr>
@@ -2498,7 +2583,27 @@
           <w:sz w:val="24"/>
           <w:szCs w:val="24"/>
         </w:rPr>
-        <w:t xml:space="preserve"> GitHub.</w:t>
+        <w:t xml:space="preserve"> </w:t>
+      </w:r>
+      <w:r>
+        <w:rPr>
+          <w:rFonts w:eastAsia="Times New Roman" w:cs="Times New Roman" w:ascii="Times New Roman" w:hAnsi="Times New Roman"/>
+          <w:i w:val="false"/>
+          <w:iCs w:val="false"/>
+          <w:sz w:val="24"/>
+          <w:szCs w:val="24"/>
+          <w:lang w:val="uk-UA"/>
+        </w:rPr>
+        <w:t xml:space="preserve">і заєстровано </w:t>
+      </w:r>
+      <w:r>
+        <w:rPr>
+          <w:rFonts w:eastAsia="Times New Roman" w:cs="Times New Roman" w:ascii="Times New Roman" w:hAnsi="Times New Roman"/>
+          <w:i/>
+          <w:sz w:val="24"/>
+          <w:szCs w:val="24"/>
+        </w:rPr>
+        <w:t>GitHub.</w:t>
       </w:r>
     </w:p>
     <w:p>
@@ -2511,18 +2616,95 @@
         <w:spacing w:lineRule="auto" w:line="240"/>
         <w:ind w:left="2160" w:hanging="360"/>
         <w:rPr>
-          <w:rFonts w:ascii="Times New Roman" w:hAnsi="Times New Roman" w:eastAsia="Times New Roman" w:cs="Times New Roman"/>
-          <w:sz w:val="24"/>
-          <w:szCs w:val="24"/>
-        </w:rPr>
-      </w:pPr>
-      <w:r>
-        <w:rPr>
-          <w:rFonts w:eastAsia="Times New Roman" w:cs="Times New Roman" w:ascii="Times New Roman" w:hAnsi="Times New Roman"/>
-          <w:sz w:val="24"/>
-          <w:szCs w:val="24"/>
-        </w:rPr>
-        <w:t>Зрозуміло для чого це середовище</w:t>
+          <w:lang w:val="uk-UA"/>
+        </w:rPr>
+      </w:pPr>
+      <w:r>
+        <w:rPr>
+          <w:rFonts w:eastAsia="Times New Roman" w:cs="Times New Roman" w:ascii="Times New Roman" w:hAnsi="Times New Roman"/>
+          <w:sz w:val="24"/>
+          <w:szCs w:val="24"/>
+          <w:lang w:val="uk-UA"/>
+        </w:rPr>
+        <w:t>Було стоворено репозиторій з команд</w:t>
+      </w:r>
+      <w:r>
+        <w:rPr>
+          <w:rFonts w:eastAsia="Times New Roman" w:cs="Times New Roman" w:ascii="Times New Roman" w:hAnsi="Times New Roman"/>
+          <w:sz w:val="24"/>
+          <w:szCs w:val="24"/>
+          <w:lang w:val="uk-UA"/>
+        </w:rPr>
+        <w:t>ою</w:t>
+      </w:r>
+    </w:p>
+    <w:p>
+      <w:pPr>
+        <w:pStyle w:val="Normal1"/>
+        <w:numPr>
+          <w:ilvl w:val="0"/>
+          <w:numId w:val="0"/>
+        </w:numPr>
+        <w:spacing w:lineRule="auto" w:line="240" w:before="0" w:after="0"/>
+        <w:ind w:left="4320" w:hanging="0"/>
+        <w:rPr/>
+      </w:pPr>
+      <w:r>
+        <w:drawing>
+          <wp:anchor behindDoc="0" distT="0" distB="0" distL="0" distR="0" simplePos="0" locked="0" layoutInCell="1" allowOverlap="1" relativeHeight="9">
+            <wp:simplePos x="0" y="0"/>
+            <wp:positionH relativeFrom="column">
+              <wp:align>center</wp:align>
+            </wp:positionH>
+            <wp:positionV relativeFrom="paragraph">
+              <wp:posOffset>635</wp:posOffset>
+            </wp:positionV>
+            <wp:extent cx="4588510" cy="2226310"/>
+            <wp:effectExtent l="0" t="0" r="0" b="0"/>
+            <wp:wrapSquare wrapText="largest"/>
+            <wp:docPr id="5" name="Зображення6" descr=""/>
+            <wp:cNvGraphicFramePr>
+              <a:graphicFrameLocks xmlns:a="http://schemas.openxmlformats.org/drawingml/2006/main" noChangeAspect="1"/>
+            </wp:cNvGraphicFramePr>
+            <a:graphic xmlns:a="http://schemas.openxmlformats.org/drawingml/2006/main">
+              <a:graphicData uri="http://schemas.openxmlformats.org/drawingml/2006/picture">
+                <pic:pic xmlns:pic="http://schemas.openxmlformats.org/drawingml/2006/picture">
+                  <pic:nvPicPr>
+                    <pic:cNvPr id="5" name="Зображення6" descr=""/>
+                    <pic:cNvPicPr>
+                      <a:picLocks noChangeAspect="1" noChangeArrowheads="1"/>
+                    </pic:cNvPicPr>
+                  </pic:nvPicPr>
+                  <pic:blipFill>
+                    <a:blip r:embed="rId10"/>
+                    <a:stretch>
+                      <a:fillRect/>
+                    </a:stretch>
+                  </pic:blipFill>
+                  <pic:spPr bwMode="auto">
+                    <a:xfrm>
+                      <a:off x="0" y="0"/>
+                      <a:ext cx="4588510" cy="2226310"/>
+                    </a:xfrm>
+                    <a:prstGeom prst="rect">
+                      <a:avLst/>
+                    </a:prstGeom>
+                  </pic:spPr>
+                </pic:pic>
+              </a:graphicData>
+            </a:graphic>
+          </wp:anchor>
+        </w:drawing>
+      </w:r>
+      <w:r>
+        <w:rPr>
+          <w:rFonts w:eastAsia="Roboto" w:cs="Roboto" w:ascii="Roboto" w:hAnsi="Roboto"/>
+          <w:i/>
+          <w:color w:val="434343"/>
+          <w:sz w:val="18"/>
+          <w:szCs w:val="18"/>
+        </w:rPr>
+        <w:t>Рисунок 3. Зображення створеного командного репозиторію</w:t>
       </w:r>
     </w:p>
     <w:p>
@@ -2621,9 +2803,9 @@
           <w:b/>
           <w:sz w:val="24"/>
           <w:szCs w:val="24"/>
-          <w:lang w:val="en-US"/>
-        </w:rPr>
-        <w:t>6</w:t>
+          <w:lang w:val="uk-UA"/>
+        </w:rPr>
+        <w:t>5</w:t>
       </w:r>
       <w:r>
         <w:rPr>
@@ -2685,7 +2867,7 @@
         <w:spacing w:lineRule="auto" w:line="240"/>
         <w:rPr/>
       </w:pPr>
-      <w:hyperlink r:id="rId8">
+      <w:hyperlink r:id="rId11">
         <w:r>
           <w:rPr>
             <w:rStyle w:val="Style8"/>
@@ -2727,7 +2909,7 @@
         <w:spacing w:lineRule="auto" w:line="240"/>
         <w:rPr/>
       </w:pPr>
-      <w:hyperlink r:id="rId9">
+      <w:hyperlink r:id="rId12">
         <w:r>
           <w:rPr>
             <w:rStyle w:val="Style8"/>
@@ -2772,11 +2954,7 @@
         </w:numPr>
         <w:spacing w:lineRule="auto" w:line="240"/>
         <w:ind w:left="2160" w:hanging="360"/>
-        <w:rPr>
-          <w:rFonts w:ascii="Times New Roman" w:hAnsi="Times New Roman" w:eastAsia="Times New Roman" w:cs="Times New Roman"/>
-          <w:sz w:val="24"/>
-          <w:szCs w:val="24"/>
-        </w:rPr>
+        <w:rPr/>
       </w:pPr>
       <w:r>
         <w:rPr>
@@ -2789,11 +2967,39 @@
       <w:r>
         <w:rPr>
           <w:rFonts w:eastAsia="Times New Roman" w:cs="Times New Roman" w:ascii="Times New Roman" w:hAnsi="Times New Roman"/>
+          <w:sz w:val="24"/>
+          <w:szCs w:val="24"/>
+          <w:lang w:val="uk-UA"/>
+        </w:rPr>
+        <w:t xml:space="preserve"> </w:t>
+      </w:r>
+      <w:r>
+        <w:rPr>
+          <w:rFonts w:eastAsia="Times New Roman" w:cs="Times New Roman" w:ascii="Times New Roman" w:hAnsi="Times New Roman"/>
+          <w:sz w:val="24"/>
+          <w:szCs w:val="24"/>
+          <w:lang w:val="uk-UA"/>
+        </w:rPr>
+        <w:t xml:space="preserve">і налаштовано </w:t>
+      </w:r>
+      <w:r>
+        <w:rPr>
+          <w:rFonts w:eastAsia="Times New Roman" w:cs="Times New Roman" w:ascii="Times New Roman" w:hAnsi="Times New Roman"/>
           <w:i/>
           <w:sz w:val="24"/>
           <w:szCs w:val="24"/>
-        </w:rPr>
-        <w:t xml:space="preserve"> Git.</w:t>
+          <w:lang w:val="uk-UA"/>
+        </w:rPr>
+        <w:t xml:space="preserve"> </w:t>
+      </w:r>
+      <w:r>
+        <w:rPr>
+          <w:rFonts w:eastAsia="Times New Roman" w:cs="Times New Roman" w:ascii="Times New Roman" w:hAnsi="Times New Roman"/>
+          <w:i/>
+          <w:sz w:val="24"/>
+          <w:szCs w:val="24"/>
+        </w:rPr>
+        <w:t>Git.</w:t>
       </w:r>
     </w:p>
     <w:p>
@@ -2806,30 +3012,57 @@
         <w:spacing w:lineRule="auto" w:line="240"/>
         <w:ind w:left="2160" w:hanging="360"/>
         <w:rPr>
-          <w:rFonts w:ascii="Times New Roman" w:hAnsi="Times New Roman" w:eastAsia="Times New Roman" w:cs="Times New Roman"/>
+          <w:i w:val="false"/>
+          <w:i w:val="false"/>
+          <w:iCs w:val="false"/>
+          <w:lang w:val="uk-UA"/>
+        </w:rPr>
+      </w:pPr>
+      <w:r>
+        <w:rPr>
+          <w:rFonts w:eastAsia="Times New Roman" w:cs="Times New Roman" w:ascii="Times New Roman" w:hAnsi="Times New Roman"/>
+          <w:i w:val="false"/>
+          <w:iCs w:val="false"/>
+          <w:sz w:val="24"/>
+          <w:szCs w:val="24"/>
+          <w:lang w:val="uk-UA"/>
+        </w:rPr>
+        <w:t>Ознай</w:t>
+      </w:r>
+      <w:r>
+        <w:rPr>
+          <w:rFonts w:eastAsia="Times New Roman" w:cs="Times New Roman" w:ascii="Times New Roman" w:hAnsi="Times New Roman"/>
+          <w:i w:val="false"/>
+          <w:iCs w:val="false"/>
+          <w:sz w:val="24"/>
+          <w:szCs w:val="24"/>
+          <w:lang w:val="uk-UA"/>
+        </w:rPr>
+        <w:t xml:space="preserve">омлений з  </w:t>
+      </w:r>
+      <w:bookmarkStart w:id="1" w:name="__DdeLink__530_3890405414"/>
+      <w:r>
+        <w:rPr>
+          <w:rFonts w:eastAsia="Times New Roman" w:cs="Times New Roman" w:ascii="Times New Roman" w:hAnsi="Times New Roman"/>
           <w:i/>
+          <w:iCs w:val="false"/>
+          <w:sz w:val="24"/>
+          <w:szCs w:val="24"/>
+          <w:lang w:val="uk-UA"/>
+        </w:rPr>
+        <w:t>Git</w:t>
+      </w:r>
+      <w:bookmarkEnd w:id="1"/>
+      <w:r>
+        <w:rPr>
+          <w:rFonts w:eastAsia="Times New Roman" w:cs="Times New Roman" w:ascii="Times New Roman" w:hAnsi="Times New Roman"/>
           <w:i/>
-          <w:sz w:val="24"/>
-          <w:szCs w:val="24"/>
-          <w:u w:val="none"/>
-        </w:rPr>
-      </w:pPr>
-      <w:r>
-        <w:rPr>
-          <w:rFonts w:eastAsia="Times New Roman" w:cs="Times New Roman" w:ascii="Times New Roman" w:hAnsi="Times New Roman"/>
-          <w:sz w:val="24"/>
-          <w:szCs w:val="24"/>
-        </w:rPr>
-        <w:t>Налаштовано</w:t>
-      </w:r>
-      <w:r>
-        <w:rPr>
-          <w:rFonts w:eastAsia="Times New Roman" w:cs="Times New Roman" w:ascii="Times New Roman" w:hAnsi="Times New Roman"/>
-          <w:i/>
-          <w:sz w:val="24"/>
-          <w:szCs w:val="24"/>
-        </w:rPr>
-        <w:t xml:space="preserve"> Git</w:t>
+          <w:iCs w:val="false"/>
+          <w:sz w:val="24"/>
+          <w:szCs w:val="24"/>
+          <w:lang w:val="uk-UA"/>
+        </w:rPr>
+        <w:t>.</w:t>
       </w:r>
     </w:p>
     <w:p>
@@ -2842,18 +3075,188 @@
         <w:spacing w:lineRule="auto" w:line="240"/>
         <w:ind w:left="2160" w:hanging="360"/>
         <w:rPr>
-          <w:rFonts w:ascii="Times New Roman" w:hAnsi="Times New Roman" w:eastAsia="Times New Roman" w:cs="Times New Roman"/>
-          <w:sz w:val="24"/>
-          <w:szCs w:val="24"/>
-        </w:rPr>
-      </w:pPr>
-      <w:r>
-        <w:rPr>
-          <w:rFonts w:eastAsia="Times New Roman" w:cs="Times New Roman" w:ascii="Times New Roman" w:hAnsi="Times New Roman"/>
-          <w:sz w:val="24"/>
-          <w:szCs w:val="24"/>
-        </w:rPr>
-        <w:t>Базову теорію користування програмою</w:t>
+          <w:i w:val="false"/>
+          <w:i w:val="false"/>
+          <w:iCs w:val="false"/>
+          <w:lang w:val="uk-UA"/>
+        </w:rPr>
+      </w:pPr>
+      <w:r>
+        <w:rPr>
+          <w:rFonts w:eastAsia="Times New Roman" w:cs="Times New Roman" w:ascii="Times New Roman" w:hAnsi="Times New Roman"/>
+          <w:i w:val="false"/>
+          <w:iCs w:val="false"/>
+          <w:sz w:val="24"/>
+          <w:szCs w:val="24"/>
+          <w:lang w:val="uk-UA"/>
+        </w:rPr>
+        <w:t xml:space="preserve">Вивчено базові команди </w:t>
+      </w:r>
+      <w:r>
+        <w:rPr>
+          <w:rFonts w:eastAsia="Times New Roman" w:cs="Times New Roman" w:ascii="Times New Roman" w:hAnsi="Times New Roman"/>
+          <w:i/>
+          <w:iCs w:val="false"/>
+          <w:sz w:val="24"/>
+          <w:szCs w:val="24"/>
+          <w:lang w:val="uk-UA"/>
+        </w:rPr>
+        <w:t xml:space="preserve">  Git </w:t>
+      </w:r>
+      <w:r>
+        <w:rPr>
+          <w:rFonts w:eastAsia="Times New Roman" w:cs="Times New Roman" w:ascii="Times New Roman" w:hAnsi="Times New Roman"/>
+          <w:i w:val="false"/>
+          <w:iCs w:val="false"/>
+          <w:sz w:val="24"/>
+          <w:szCs w:val="24"/>
+          <w:lang w:val="uk-UA"/>
+        </w:rPr>
+        <w:t xml:space="preserve">і </w:t>
+      </w:r>
+      <w:r>
+        <w:rPr>
+          <w:rFonts w:eastAsia="Times New Roman" w:cs="Times New Roman" w:ascii="Times New Roman" w:hAnsi="Times New Roman"/>
+          <w:i/>
+          <w:iCs/>
+          <w:sz w:val="24"/>
+          <w:szCs w:val="24"/>
+          <w:lang w:val="en-US"/>
+        </w:rPr>
+        <w:t>Linux</w:t>
+      </w:r>
+    </w:p>
+    <w:p>
+      <w:pPr>
+        <w:pStyle w:val="LOnormal"/>
+        <w:numPr>
+          <w:ilvl w:val="0"/>
+          <w:numId w:val="0"/>
+        </w:numPr>
+        <w:spacing w:lineRule="auto" w:line="240"/>
+        <w:ind w:left="3960" w:hanging="0"/>
+        <w:rPr>
+          <w:rFonts w:ascii="Times New Roman" w:hAnsi="Times New Roman" w:eastAsia="Times New Roman" w:cs="Times New Roman"/>
+          <w:sz w:val="24"/>
+          <w:szCs w:val="24"/>
+        </w:rPr>
+      </w:pPr>
+      <w:r>
+        <w:rPr>
+          <w:lang w:val="uk-UA"/>
+        </w:rPr>
+      </w:r>
+    </w:p>
+    <w:p>
+      <w:pPr>
+        <w:pStyle w:val="Normal1"/>
+        <w:numPr>
+          <w:ilvl w:val="0"/>
+          <w:numId w:val="0"/>
+        </w:numPr>
+        <w:spacing w:lineRule="auto" w:line="240" w:before="0" w:after="0"/>
+        <w:ind w:left="5040" w:hanging="0"/>
+        <w:rPr/>
+      </w:pPr>
+      <w:r>
+        <w:drawing>
+          <wp:anchor behindDoc="0" distT="0" distB="0" distL="0" distR="0" simplePos="0" locked="0" layoutInCell="1" allowOverlap="1" relativeHeight="10">
+            <wp:simplePos x="0" y="0"/>
+            <wp:positionH relativeFrom="column">
+              <wp:align>center</wp:align>
+            </wp:positionH>
+            <wp:positionV relativeFrom="paragraph">
+              <wp:posOffset>635</wp:posOffset>
+            </wp:positionV>
+            <wp:extent cx="4588510" cy="2348865"/>
+            <wp:effectExtent l="0" t="0" r="0" b="0"/>
+            <wp:wrapSquare wrapText="largest"/>
+            <wp:docPr id="6" name="Зображення7" descr=""/>
+            <wp:cNvGraphicFramePr>
+              <a:graphicFrameLocks xmlns:a="http://schemas.openxmlformats.org/drawingml/2006/main" noChangeAspect="1"/>
+            </wp:cNvGraphicFramePr>
+            <a:graphic xmlns:a="http://schemas.openxmlformats.org/drawingml/2006/main">
+              <a:graphicData uri="http://schemas.openxmlformats.org/drawingml/2006/picture">
+                <pic:pic xmlns:pic="http://schemas.openxmlformats.org/drawingml/2006/picture">
+                  <pic:nvPicPr>
+                    <pic:cNvPr id="6" name="Зображення7" descr=""/>
+                    <pic:cNvPicPr>
+                      <a:picLocks noChangeAspect="1" noChangeArrowheads="1"/>
+                    </pic:cNvPicPr>
+                  </pic:nvPicPr>
+                  <pic:blipFill>
+                    <a:blip r:embed="rId13"/>
+                    <a:stretch>
+                      <a:fillRect/>
+                    </a:stretch>
+                  </pic:blipFill>
+                  <pic:spPr bwMode="auto">
+                    <a:xfrm>
+                      <a:off x="0" y="0"/>
+                      <a:ext cx="4588510" cy="2348865"/>
+                    </a:xfrm>
+                    <a:prstGeom prst="rect">
+                      <a:avLst/>
+                    </a:prstGeom>
+                  </pic:spPr>
+                </pic:pic>
+              </a:graphicData>
+            </a:graphic>
+          </wp:anchor>
+        </w:drawing>
+      </w:r>
+      <w:r>
+        <w:rPr>
+          <w:rFonts w:eastAsia="Roboto" w:cs="Roboto" w:ascii="Roboto" w:hAnsi="Roboto"/>
+          <w:i/>
+          <w:color w:val="434343"/>
+          <w:sz w:val="18"/>
+          <w:szCs w:val="18"/>
+        </w:rPr>
+        <w:t xml:space="preserve">Рисунок </w:t>
+      </w:r>
+      <w:r>
+        <w:rPr>
+          <w:rFonts w:eastAsia="Roboto" w:cs="Roboto" w:ascii="Roboto" w:hAnsi="Roboto"/>
+          <w:i/>
+          <w:color w:val="434343"/>
+          <w:sz w:val="18"/>
+          <w:szCs w:val="18"/>
+          <w:lang w:val="uk-UA"/>
+        </w:rPr>
+        <w:t>4</w:t>
+      </w:r>
+      <w:r>
+        <w:rPr>
+          <w:rFonts w:eastAsia="Roboto" w:cs="Roboto" w:ascii="Roboto" w:hAnsi="Roboto"/>
+          <w:i/>
+          <w:color w:val="434343"/>
+          <w:sz w:val="18"/>
+          <w:szCs w:val="18"/>
+        </w:rPr>
+        <w:t xml:space="preserve">. Зображення </w:t>
+      </w:r>
+      <w:r>
+        <w:rPr>
+          <w:rFonts w:eastAsia="Roboto" w:cs="Roboto" w:ascii="Roboto" w:hAnsi="Roboto"/>
+          <w:i/>
+          <w:color w:val="434343"/>
+          <w:sz w:val="18"/>
+          <w:szCs w:val="18"/>
+          <w:lang w:val="uk-UA"/>
+        </w:rPr>
+        <w:t xml:space="preserve">з програми </w:t>
+      </w:r>
+      <w:r>
+        <w:rPr>
+          <w:rFonts w:eastAsia="Times New Roman" w:cs="Times New Roman" w:ascii="Times New Roman" w:hAnsi="Times New Roman"/>
+          <w:i/>
+          <w:color w:val="434343"/>
+          <w:sz w:val="24"/>
+          <w:szCs w:val="24"/>
+          <w:lang w:val="en-US"/>
+        </w:rPr>
+        <w:t>Git</w:t>
       </w:r>
     </w:p>
     <w:p>
@@ -2952,9 +3355,9 @@
           <w:b/>
           <w:sz w:val="24"/>
           <w:szCs w:val="24"/>
-          <w:lang w:val="en-US"/>
-        </w:rPr>
-        <w:t>7</w:t>
+          <w:lang w:val="uk-UA"/>
+        </w:rPr>
+        <w:t>6</w:t>
       </w:r>
       <w:r>
         <w:rPr>
@@ -3030,7 +3433,7 @@
         <w:spacing w:lineRule="auto" w:line="240"/>
         <w:rPr/>
       </w:pPr>
-      <w:hyperlink r:id="rId10">
+      <w:hyperlink r:id="rId14">
         <w:r>
           <w:rPr>
             <w:rStyle w:val="Style8"/>
@@ -3117,294 +3520,45 @@
       <w:pPr>
         <w:pStyle w:val="LOnormal"/>
         <w:numPr>
-          <w:ilvl w:val="2"/>
-          <w:numId w:val="3"/>
-        </w:numPr>
-        <w:spacing w:lineRule="auto" w:line="240"/>
-        <w:ind w:left="2160" w:hanging="360"/>
-        <w:rPr>
-          <w:rFonts w:ascii="Times New Roman" w:hAnsi="Times New Roman" w:eastAsia="Times New Roman" w:cs="Times New Roman"/>
-          <w:sz w:val="24"/>
-          <w:szCs w:val="24"/>
-        </w:rPr>
-      </w:pPr>
-      <w:r>
-        <w:rPr>
-          <w:rFonts w:eastAsia="Times New Roman" w:cs="Times New Roman" w:ascii="Times New Roman" w:hAnsi="Times New Roman"/>
-          <w:sz w:val="24"/>
-          <w:szCs w:val="24"/>
-        </w:rPr>
-        <w:t xml:space="preserve">Зрозуміло для чого </w:t>
-      </w:r>
-      <w:r>
+          <w:ilvl w:val="0"/>
+          <w:numId w:val="0"/>
+        </w:numPr>
+        <w:spacing w:lineRule="auto" w:line="240"/>
+        <w:ind w:left="3960" w:hanging="0"/>
         <w:rPr>
           <w:i/>
-        </w:rPr>
-        <w:t>Algotester</w:t>
-      </w:r>
-    </w:p>
-    <w:p>
-      <w:pPr>
-        <w:pStyle w:val="LOnormal"/>
-        <w:numPr>
-          <w:ilvl w:val="1"/>
-          <w:numId w:val="3"/>
-        </w:numPr>
-        <w:spacing w:lineRule="auto" w:line="240"/>
-        <w:ind w:left="1440" w:hanging="360"/>
-        <w:rPr>
-          <w:rFonts w:ascii="Times New Roman" w:hAnsi="Times New Roman" w:eastAsia="Times New Roman" w:cs="Times New Roman"/>
-          <w:sz w:val="24"/>
-          <w:szCs w:val="24"/>
-        </w:rPr>
-      </w:pPr>
-      <w:r>
-        <w:rPr>
-          <w:rFonts w:eastAsia="Times New Roman" w:cs="Times New Roman" w:ascii="Times New Roman" w:hAnsi="Times New Roman"/>
-          <w:sz w:val="24"/>
-          <w:szCs w:val="24"/>
-        </w:rPr>
-        <w:t>Статус: Ознайомлений</w:t>
-      </w:r>
-    </w:p>
-    <w:p>
-      <w:pPr>
-        <w:pStyle w:val="LOnormal"/>
-        <w:numPr>
-          <w:ilvl w:val="1"/>
-          <w:numId w:val="3"/>
-        </w:numPr>
-        <w:spacing w:lineRule="auto" w:line="240"/>
-        <w:ind w:left="1440" w:hanging="360"/>
-        <w:rPr>
-          <w:rFonts w:ascii="Times New Roman" w:hAnsi="Times New Roman" w:eastAsia="Times New Roman" w:cs="Times New Roman"/>
-          <w:sz w:val="24"/>
-          <w:szCs w:val="24"/>
-        </w:rPr>
-      </w:pPr>
-      <w:r>
-        <w:rPr>
-          <w:rFonts w:eastAsia="Times New Roman" w:cs="Times New Roman" w:ascii="Times New Roman" w:hAnsi="Times New Roman"/>
-          <w:sz w:val="24"/>
-          <w:szCs w:val="24"/>
-        </w:rPr>
-        <w:t>Початок опрацювання теми:  09.10.2023</w:t>
-      </w:r>
-    </w:p>
-    <w:p>
-      <w:pPr>
-        <w:pStyle w:val="LOnormal"/>
-        <w:numPr>
-          <w:ilvl w:val="1"/>
-          <w:numId w:val="3"/>
-        </w:numPr>
-        <w:spacing w:lineRule="auto" w:line="240"/>
-        <w:ind w:left="1440" w:hanging="360"/>
+          <w:i/>
+        </w:rPr>
+      </w:pPr>
+      <w:r>
         <w:rPr/>
-      </w:pPr>
-      <w:r>
-        <w:rPr>
-          <w:rFonts w:eastAsia="Times New Roman" w:cs="Times New Roman" w:ascii="Times New Roman" w:hAnsi="Times New Roman"/>
-          <w:sz w:val="24"/>
-          <w:szCs w:val="24"/>
-        </w:rPr>
-        <w:t>Звершення опрацювання теми: 16.10.2023</w:t>
-      </w:r>
-    </w:p>
-    <w:p>
-      <w:pPr>
-        <w:pStyle w:val="1"/>
-        <w:spacing w:lineRule="auto" w:line="276" w:before="240" w:after="0"/>
-        <w:rPr>
-          <w:rFonts w:ascii="Times New Roman" w:hAnsi="Times New Roman" w:eastAsia="Times New Roman" w:cs="Times New Roman"/>
-          <w:b/>
-          <w:b/>
-          <w:sz w:val="32"/>
-          <w:szCs w:val="32"/>
-        </w:rPr>
-      </w:pPr>
-      <w:r>
-        <w:rPr>
-          <w:rFonts w:eastAsia="Times New Roman" w:cs="Times New Roman" w:ascii="Times New Roman" w:hAnsi="Times New Roman"/>
-          <w:b/>
-          <w:sz w:val="32"/>
-          <w:szCs w:val="32"/>
-        </w:rPr>
-        <w:t>Виконання роботи:</w:t>
-      </w:r>
-    </w:p>
-    <w:p>
-      <w:pPr>
-        <w:pStyle w:val="2"/>
-        <w:spacing w:lineRule="auto" w:line="276" w:before="40" w:after="0"/>
-        <w:rPr>
-          <w:rFonts w:ascii="Times New Roman" w:hAnsi="Times New Roman" w:eastAsia="Times New Roman" w:cs="Times New Roman"/>
-          <w:b/>
-          <w:b/>
-          <w:sz w:val="26"/>
-          <w:szCs w:val="26"/>
-        </w:rPr>
-      </w:pPr>
-      <w:r>
-        <w:rPr>
-          <w:rFonts w:eastAsia="Times New Roman" w:cs="Times New Roman" w:ascii="Times New Roman" w:hAnsi="Times New Roman"/>
-          <w:b/>
-          <w:sz w:val="26"/>
-          <w:szCs w:val="26"/>
-        </w:rPr>
-        <w:t xml:space="preserve">1. </w:t>
-        <w:tab/>
-        <w:t xml:space="preserve">Опрацювання завдання та вимог до програм та середовища: </w:t>
-      </w:r>
-    </w:p>
-    <w:p>
-      <w:pPr>
-        <w:pStyle w:val="LOnormal"/>
-        <w:spacing w:lineRule="auto" w:line="276"/>
-        <w:rPr>
-          <w:rFonts w:ascii="Times New Roman" w:hAnsi="Times New Roman" w:eastAsia="Times New Roman" w:cs="Times New Roman"/>
-          <w:b/>
-          <w:b/>
-          <w:sz w:val="24"/>
-          <w:szCs w:val="24"/>
-        </w:rPr>
-      </w:pPr>
-      <w:r>
-        <w:rPr>
-          <w:rFonts w:eastAsia="Times New Roman" w:cs="Times New Roman" w:ascii="Times New Roman" w:hAnsi="Times New Roman"/>
-          <w:sz w:val="24"/>
-          <w:szCs w:val="24"/>
-        </w:rPr>
-        <w:t>Завдання №1</w:t>
-      </w:r>
-      <w:r>
-        <w:rPr>
-          <w:rFonts w:eastAsia="Times New Roman" w:cs="Times New Roman" w:ascii="Times New Roman" w:hAnsi="Times New Roman"/>
-          <w:b/>
-          <w:sz w:val="24"/>
-          <w:szCs w:val="24"/>
-        </w:rPr>
-        <w:t xml:space="preserve"> Calculate compound interest. Practice Epic 1.</w:t>
-      </w:r>
-    </w:p>
-    <w:p>
-      <w:pPr>
-        <w:pStyle w:val="LOnormal"/>
+      </w:r>
+    </w:p>
+    <w:p>
+      <w:pPr>
+        <w:pStyle w:val="Normal1"/>
         <w:numPr>
           <w:ilvl w:val="0"/>
-          <w:numId w:val="1"/>
-        </w:numPr>
-        <w:spacing w:lineRule="auto" w:line="276"/>
-        <w:ind w:left="720" w:hanging="360"/>
-        <w:rPr>
-          <w:rFonts w:ascii="Times New Roman" w:hAnsi="Times New Roman" w:eastAsia="Times New Roman" w:cs="Times New Roman"/>
-          <w:sz w:val="24"/>
-          <w:szCs w:val="24"/>
-        </w:rPr>
-      </w:pPr>
-      <w:r>
-        <w:rPr>
-          <w:rFonts w:eastAsia="Times New Roman" w:cs="Times New Roman" w:ascii="Times New Roman" w:hAnsi="Times New Roman"/>
-          <w:sz w:val="24"/>
-          <w:szCs w:val="24"/>
-        </w:rPr>
-        <w:t>Програма, яка пропонує користувачеві ввести принцип, ставку та час і обчислити складні відсотки</w:t>
-      </w:r>
-    </w:p>
-    <w:p>
-      <w:pPr>
-        <w:pStyle w:val="2"/>
-        <w:spacing w:lineRule="auto" w:line="276" w:before="40" w:after="0"/>
-        <w:rPr>
-          <w:rFonts w:ascii="Times New Roman" w:hAnsi="Times New Roman" w:eastAsia="Times New Roman" w:cs="Times New Roman"/>
-          <w:b/>
-          <w:b/>
-          <w:sz w:val="26"/>
-          <w:szCs w:val="26"/>
-        </w:rPr>
-      </w:pPr>
-      <w:r>
-        <w:rPr>
-          <w:rFonts w:eastAsia="Times New Roman" w:cs="Times New Roman" w:ascii="Times New Roman" w:hAnsi="Times New Roman"/>
-          <w:b/>
-          <w:sz w:val="26"/>
-          <w:szCs w:val="26"/>
-        </w:rPr>
-        <w:t>2.</w:t>
-        <w:tab/>
-        <w:t xml:space="preserve">Дизайн та планована оцінка часу виконання завдань: </w:t>
-      </w:r>
-    </w:p>
-    <w:p>
-      <w:pPr>
-        <w:pStyle w:val="LOnormal"/>
-        <w:spacing w:lineRule="auto" w:line="276"/>
-        <w:rPr>
-          <w:rFonts w:ascii="Times New Roman" w:hAnsi="Times New Roman" w:eastAsia="Times New Roman" w:cs="Times New Roman"/>
-          <w:sz w:val="24"/>
-          <w:szCs w:val="24"/>
-        </w:rPr>
-      </w:pPr>
-      <w:r>
-        <w:rPr>
-          <w:rFonts w:eastAsia="Times New Roman" w:cs="Times New Roman" w:ascii="Times New Roman" w:hAnsi="Times New Roman"/>
-          <w:sz w:val="24"/>
-          <w:szCs w:val="24"/>
-        </w:rPr>
-        <w:t xml:space="preserve">Програма №1 </w:t>
-      </w:r>
-      <w:r>
-        <w:rPr>
-          <w:rFonts w:eastAsia="Times New Roman" w:cs="Times New Roman" w:ascii="Times New Roman" w:hAnsi="Times New Roman"/>
-          <w:b/>
-          <w:sz w:val="24"/>
-          <w:szCs w:val="24"/>
-        </w:rPr>
-        <w:t>Calculate compound interest. Practice Epic 1.</w:t>
-      </w:r>
-    </w:p>
-    <w:p>
-      <w:pPr>
-        <w:pStyle w:val="LOnormal"/>
-        <w:numPr>
-          <w:ilvl w:val="0"/>
-          <w:numId w:val="1"/>
-        </w:numPr>
-        <w:spacing w:lineRule="auto" w:line="240"/>
-        <w:ind w:left="720" w:hanging="360"/>
-        <w:rPr>
-          <w:rFonts w:ascii="Times New Roman" w:hAnsi="Times New Roman" w:eastAsia="Times New Roman" w:cs="Times New Roman"/>
-          <w:sz w:val="24"/>
-          <w:szCs w:val="24"/>
-        </w:rPr>
-      </w:pPr>
-      <w:r>
-        <w:rPr>
-          <w:rFonts w:eastAsia="Times New Roman" w:cs="Times New Roman" w:ascii="Times New Roman" w:hAnsi="Times New Roman"/>
-          <w:sz w:val="24"/>
-          <w:szCs w:val="24"/>
-        </w:rPr>
-        <w:t xml:space="preserve">Блок-схема </w:t>
-      </w:r>
-    </w:p>
-    <w:p>
-      <w:pPr>
-        <w:pStyle w:val="LOnormal"/>
-        <w:spacing w:lineRule="auto" w:line="240"/>
-        <w:ind w:left="720" w:hanging="0"/>
-        <w:rPr>
-          <w:rFonts w:ascii="Times New Roman" w:hAnsi="Times New Roman" w:eastAsia="Times New Roman" w:cs="Times New Roman"/>
-          <w:sz w:val="24"/>
-          <w:szCs w:val="24"/>
-        </w:rPr>
-      </w:pPr>
-      <w:r>
+          <w:numId w:val="0"/>
+        </w:numPr>
+        <w:spacing w:lineRule="auto" w:line="240" w:before="0" w:after="0"/>
+        <w:ind w:left="5040" w:hanging="0"/>
         <w:rPr/>
+      </w:pPr>
+      <w:r>
         <w:drawing>
-          <wp:inline distT="0" distB="0" distL="0" distR="0">
-            <wp:extent cx="1143000" cy="7191375"/>
+          <wp:anchor behindDoc="0" distT="0" distB="0" distL="0" distR="0" simplePos="0" locked="0" layoutInCell="1" allowOverlap="1" relativeHeight="11">
+            <wp:simplePos x="0" y="0"/>
+            <wp:positionH relativeFrom="column">
+              <wp:align>center</wp:align>
+            </wp:positionH>
+            <wp:positionV relativeFrom="paragraph">
+              <wp:posOffset>635</wp:posOffset>
+            </wp:positionV>
+            <wp:extent cx="4588510" cy="2199640"/>
             <wp:effectExtent l="0" t="0" r="0" b="0"/>
-            <wp:docPr id="2" name="image4.png" descr=""/>
+            <wp:wrapSquare wrapText="largest"/>
+            <wp:docPr id="7" name="Зображення8" descr=""/>
             <wp:cNvGraphicFramePr>
               <a:graphicFrameLocks xmlns:a="http://schemas.openxmlformats.org/drawingml/2006/main" noChangeAspect="1"/>
             </wp:cNvGraphicFramePr>
@@ -3412,13 +3566,371 @@
               <a:graphicData uri="http://schemas.openxmlformats.org/drawingml/2006/picture">
                 <pic:pic xmlns:pic="http://schemas.openxmlformats.org/drawingml/2006/picture">
                   <pic:nvPicPr>
-                    <pic:cNvPr id="2" name="image4.png" descr=""/>
+                    <pic:cNvPr id="7" name="Зображення8" descr=""/>
                     <pic:cNvPicPr>
                       <a:picLocks noChangeAspect="1" noChangeArrowheads="1"/>
                     </pic:cNvPicPr>
                   </pic:nvPicPr>
                   <pic:blipFill>
-                    <a:blip r:embed="rId11"/>
+                    <a:blip r:embed="rId15"/>
+                    <a:stretch>
+                      <a:fillRect/>
+                    </a:stretch>
+                  </pic:blipFill>
+                  <pic:spPr bwMode="auto">
+                    <a:xfrm>
+                      <a:off x="0" y="0"/>
+                      <a:ext cx="4588510" cy="2199640"/>
+                    </a:xfrm>
+                    <a:prstGeom prst="rect">
+                      <a:avLst/>
+                    </a:prstGeom>
+                  </pic:spPr>
+                </pic:pic>
+              </a:graphicData>
+            </a:graphic>
+          </wp:anchor>
+        </w:drawing>
+      </w:r>
+      <w:r>
+        <w:rPr>
+          <w:rFonts w:eastAsia="Roboto" w:cs="Roboto" w:ascii="Roboto" w:hAnsi="Roboto"/>
+          <w:i/>
+          <w:color w:val="434343"/>
+          <w:sz w:val="18"/>
+          <w:szCs w:val="18"/>
+        </w:rPr>
+        <w:t xml:space="preserve">Рисунок </w:t>
+      </w:r>
+      <w:r>
+        <w:rPr>
+          <w:rFonts w:eastAsia="Roboto" w:cs="Roboto" w:ascii="Roboto" w:hAnsi="Roboto"/>
+          <w:i/>
+          <w:color w:val="434343"/>
+          <w:sz w:val="18"/>
+          <w:szCs w:val="18"/>
+          <w:lang w:val="uk-UA"/>
+        </w:rPr>
+        <w:t>5</w:t>
+      </w:r>
+      <w:r>
+        <w:rPr>
+          <w:rFonts w:eastAsia="Roboto" w:cs="Roboto" w:ascii="Roboto" w:hAnsi="Roboto"/>
+          <w:i/>
+          <w:color w:val="434343"/>
+          <w:sz w:val="18"/>
+          <w:szCs w:val="18"/>
+        </w:rPr>
+        <w:t xml:space="preserve">. Зображення </w:t>
+      </w:r>
+      <w:r>
+        <w:rPr>
+          <w:rFonts w:eastAsia="Roboto" w:cs="Roboto" w:ascii="Roboto" w:hAnsi="Roboto"/>
+          <w:i/>
+          <w:color w:val="434343"/>
+          <w:sz w:val="18"/>
+          <w:szCs w:val="18"/>
+          <w:lang w:val="uk-UA"/>
+        </w:rPr>
+        <w:t>зареєстрованого Algotester</w:t>
+      </w:r>
+      <w:r>
+        <w:rPr>
+          <w:rFonts w:eastAsia="Times New Roman" w:cs="Times New Roman" w:ascii="Times New Roman" w:hAnsi="Times New Roman"/>
+          <w:i/>
+          <w:color w:val="434343"/>
+          <w:sz w:val="24"/>
+          <w:szCs w:val="24"/>
+          <w:lang w:val="uk-UA"/>
+        </w:rPr>
+        <w:t xml:space="preserve"> </w:t>
+      </w:r>
+    </w:p>
+    <w:p>
+      <w:pPr>
+        <w:pStyle w:val="LOnormal"/>
+        <w:numPr>
+          <w:ilvl w:val="1"/>
+          <w:numId w:val="3"/>
+        </w:numPr>
+        <w:spacing w:lineRule="auto" w:line="240"/>
+        <w:ind w:left="1440" w:hanging="360"/>
+        <w:rPr>
+          <w:rFonts w:ascii="Times New Roman" w:hAnsi="Times New Roman" w:eastAsia="Times New Roman" w:cs="Times New Roman"/>
+          <w:sz w:val="24"/>
+          <w:szCs w:val="24"/>
+        </w:rPr>
+      </w:pPr>
+      <w:r>
+        <w:rPr>
+          <w:rFonts w:eastAsia="Times New Roman" w:cs="Times New Roman" w:ascii="Times New Roman" w:hAnsi="Times New Roman"/>
+          <w:sz w:val="24"/>
+          <w:szCs w:val="24"/>
+        </w:rPr>
+        <w:t>Статус: Ознайомлений</w:t>
+      </w:r>
+    </w:p>
+    <w:p>
+      <w:pPr>
+        <w:pStyle w:val="LOnormal"/>
+        <w:numPr>
+          <w:ilvl w:val="1"/>
+          <w:numId w:val="3"/>
+        </w:numPr>
+        <w:spacing w:lineRule="auto" w:line="240"/>
+        <w:ind w:left="1440" w:hanging="360"/>
+        <w:rPr>
+          <w:rFonts w:ascii="Times New Roman" w:hAnsi="Times New Roman" w:eastAsia="Times New Roman" w:cs="Times New Roman"/>
+          <w:sz w:val="24"/>
+          <w:szCs w:val="24"/>
+        </w:rPr>
+      </w:pPr>
+      <w:r>
+        <w:rPr>
+          <w:rFonts w:eastAsia="Times New Roman" w:cs="Times New Roman" w:ascii="Times New Roman" w:hAnsi="Times New Roman"/>
+          <w:sz w:val="24"/>
+          <w:szCs w:val="24"/>
+        </w:rPr>
+        <w:t>Початок опрацювання теми:  09.10.2023</w:t>
+      </w:r>
+    </w:p>
+    <w:p>
+      <w:pPr>
+        <w:pStyle w:val="LOnormal"/>
+        <w:numPr>
+          <w:ilvl w:val="1"/>
+          <w:numId w:val="3"/>
+        </w:numPr>
+        <w:spacing w:lineRule="auto" w:line="240"/>
+        <w:ind w:left="1440" w:hanging="360"/>
+        <w:rPr/>
+      </w:pPr>
+      <w:r>
+        <w:rPr>
+          <w:rFonts w:eastAsia="Times New Roman" w:cs="Times New Roman" w:ascii="Times New Roman" w:hAnsi="Times New Roman"/>
+          <w:sz w:val="24"/>
+          <w:szCs w:val="24"/>
+        </w:rPr>
+        <w:t>Звершення опрацювання теми: 16.10.2023</w:t>
+      </w:r>
+    </w:p>
+    <w:p>
+      <w:pPr>
+        <w:pStyle w:val="1"/>
+        <w:spacing w:lineRule="auto" w:line="276" w:before="240" w:after="0"/>
+        <w:rPr>
+          <w:rFonts w:ascii="Times New Roman" w:hAnsi="Times New Roman" w:eastAsia="Times New Roman" w:cs="Times New Roman"/>
+          <w:b/>
+          <w:b/>
+          <w:sz w:val="32"/>
+          <w:szCs w:val="32"/>
+        </w:rPr>
+      </w:pPr>
+      <w:r>
+        <w:rPr>
+          <w:rFonts w:eastAsia="Times New Roman" w:cs="Times New Roman" w:ascii="Times New Roman" w:hAnsi="Times New Roman"/>
+          <w:b/>
+          <w:sz w:val="32"/>
+          <w:szCs w:val="32"/>
+        </w:rPr>
+        <w:t>Виконання роботи:</w:t>
+      </w:r>
+    </w:p>
+    <w:p>
+      <w:pPr>
+        <w:pStyle w:val="2"/>
+        <w:spacing w:lineRule="auto" w:line="276" w:before="40" w:after="0"/>
+        <w:rPr/>
+      </w:pPr>
+      <w:r>
+        <w:rPr>
+          <w:rFonts w:eastAsia="Times New Roman" w:cs="Times New Roman" w:ascii="Times New Roman" w:hAnsi="Times New Roman"/>
+          <w:b/>
+          <w:sz w:val="26"/>
+          <w:szCs w:val="26"/>
+        </w:rPr>
+        <w:t xml:space="preserve">1. </w:t>
+        <w:tab/>
+        <w:t xml:space="preserve">Опрацювання завдання та вимог до програм та середовища: </w:t>
+      </w:r>
+    </w:p>
+    <w:p>
+      <w:pPr>
+        <w:pStyle w:val="LOnormal"/>
+        <w:spacing w:lineRule="auto" w:line="276"/>
+        <w:rPr>
+          <w:rFonts w:ascii="Times New Roman" w:hAnsi="Times New Roman" w:eastAsia="Times New Roman" w:cs="Times New Roman"/>
+          <w:b/>
+          <w:b/>
+          <w:sz w:val="24"/>
+          <w:szCs w:val="24"/>
+        </w:rPr>
+      </w:pPr>
+      <w:r>
+        <w:rPr>
+          <w:rFonts w:eastAsia="Times New Roman" w:cs="Times New Roman" w:ascii="Times New Roman" w:hAnsi="Times New Roman"/>
+          <w:sz w:val="24"/>
+          <w:szCs w:val="24"/>
+        </w:rPr>
+        <w:t>Завдання №1</w:t>
+      </w:r>
+      <w:r>
+        <w:rPr>
+          <w:rFonts w:eastAsia="Times New Roman" w:cs="Times New Roman" w:ascii="Times New Roman" w:hAnsi="Times New Roman"/>
+          <w:b/>
+          <w:sz w:val="24"/>
+          <w:szCs w:val="24"/>
+        </w:rPr>
+        <w:t xml:space="preserve"> Calculate compound interest. Practice Epic 1.</w:t>
+      </w:r>
+    </w:p>
+    <w:p>
+      <w:pPr>
+        <w:pStyle w:val="LOnormal"/>
+        <w:numPr>
+          <w:ilvl w:val="0"/>
+          <w:numId w:val="1"/>
+        </w:numPr>
+        <w:spacing w:lineRule="auto" w:line="276"/>
+        <w:ind w:left="720" w:hanging="360"/>
+        <w:rPr/>
+      </w:pPr>
+      <w:r>
+        <w:rPr>
+          <w:rFonts w:eastAsia="Times New Roman" w:cs="Times New Roman" w:ascii="Times New Roman" w:hAnsi="Times New Roman"/>
+          <w:sz w:val="24"/>
+          <w:szCs w:val="24"/>
+        </w:rPr>
+        <w:t>Програма, яка пропонує користувачеві ввести принцип, ставку та час і обчислити складні відсотки</w:t>
+      </w:r>
+    </w:p>
+    <w:p>
+      <w:pPr>
+        <w:pStyle w:val="LOnormal"/>
+        <w:numPr>
+          <w:ilvl w:val="0"/>
+          <w:numId w:val="0"/>
+        </w:numPr>
+        <w:spacing w:lineRule="auto" w:line="276"/>
+        <w:ind w:left="720" w:hanging="0"/>
+        <w:rPr>
+          <w:rFonts w:ascii="Times New Roman" w:hAnsi="Times New Roman" w:eastAsia="Times New Roman" w:cs="Times New Roman"/>
+          <w:sz w:val="24"/>
+          <w:szCs w:val="24"/>
+        </w:rPr>
+      </w:pPr>
+      <w:r>
+        <w:rPr>
+          <w:rFonts w:eastAsia="Times New Roman" w:cs="Times New Roman" w:ascii="Times New Roman" w:hAnsi="Times New Roman"/>
+          <w:sz w:val="24"/>
+          <w:szCs w:val="24"/>
+        </w:rPr>
+      </w:r>
+    </w:p>
+    <w:p>
+      <w:pPr>
+        <w:pStyle w:val="2"/>
+        <w:spacing w:lineRule="auto" w:line="276" w:before="40" w:after="0"/>
+        <w:rPr>
+          <w:rFonts w:ascii="Times New Roman" w:hAnsi="Times New Roman" w:eastAsia="Times New Roman" w:cs="Times New Roman"/>
+          <w:b/>
+          <w:b/>
+          <w:sz w:val="26"/>
+          <w:szCs w:val="26"/>
+        </w:rPr>
+      </w:pPr>
+      <w:r>
+        <w:rPr>
+          <w:rFonts w:eastAsia="Times New Roman" w:cs="Times New Roman" w:ascii="Times New Roman" w:hAnsi="Times New Roman"/>
+          <w:b/>
+          <w:sz w:val="26"/>
+          <w:szCs w:val="26"/>
+        </w:rPr>
+        <w:t>2.</w:t>
+        <w:tab/>
+        <w:t xml:space="preserve">Дизайн та планована оцінка часу виконання завдань: </w:t>
+      </w:r>
+    </w:p>
+    <w:p>
+      <w:pPr>
+        <w:pStyle w:val="LOnormal"/>
+        <w:spacing w:lineRule="auto" w:line="276"/>
+        <w:rPr>
+          <w:rFonts w:ascii="Times New Roman" w:hAnsi="Times New Roman" w:eastAsia="Times New Roman" w:cs="Times New Roman"/>
+          <w:sz w:val="24"/>
+          <w:szCs w:val="24"/>
+        </w:rPr>
+      </w:pPr>
+      <w:r>
+        <w:rPr>
+          <w:rFonts w:eastAsia="Times New Roman" w:cs="Times New Roman" w:ascii="Times New Roman" w:hAnsi="Times New Roman"/>
+          <w:sz w:val="24"/>
+          <w:szCs w:val="24"/>
+        </w:rPr>
+        <w:t xml:space="preserve">Програма №1 </w:t>
+      </w:r>
+      <w:r>
+        <w:rPr>
+          <w:rFonts w:eastAsia="Times New Roman" w:cs="Times New Roman" w:ascii="Times New Roman" w:hAnsi="Times New Roman"/>
+          <w:b/>
+          <w:sz w:val="24"/>
+          <w:szCs w:val="24"/>
+        </w:rPr>
+        <w:t>Calculate compound interest. Practice Epic 1.</w:t>
+      </w:r>
+    </w:p>
+    <w:p>
+      <w:pPr>
+        <w:pStyle w:val="LOnormal"/>
+        <w:numPr>
+          <w:ilvl w:val="0"/>
+          <w:numId w:val="1"/>
+        </w:numPr>
+        <w:spacing w:lineRule="auto" w:line="240"/>
+        <w:ind w:left="720" w:hanging="360"/>
+        <w:rPr>
+          <w:rFonts w:ascii="Times New Roman" w:hAnsi="Times New Roman" w:eastAsia="Times New Roman" w:cs="Times New Roman"/>
+          <w:sz w:val="24"/>
+          <w:szCs w:val="24"/>
+        </w:rPr>
+      </w:pPr>
+      <w:r>
+        <w:rPr>
+          <w:rFonts w:eastAsia="Times New Roman" w:cs="Times New Roman" w:ascii="Times New Roman" w:hAnsi="Times New Roman"/>
+          <w:sz w:val="24"/>
+          <w:szCs w:val="24"/>
+        </w:rPr>
+        <w:t xml:space="preserve">Блок-схема </w:t>
+      </w:r>
+    </w:p>
+    <w:p>
+      <w:pPr>
+        <w:pStyle w:val="LOnormal"/>
+        <w:spacing w:lineRule="auto" w:line="240"/>
+        <w:ind w:left="720" w:hanging="0"/>
+        <w:rPr/>
+      </w:pPr>
+      <w:r>
+        <w:rPr/>
+        <w:drawing>
+          <wp:inline distT="0" distB="0" distL="0" distR="0">
+            <wp:extent cx="1143000" cy="7191375"/>
+            <wp:effectExtent l="0" t="0" r="0" b="0"/>
+            <wp:docPr id="8" name="image4.png" descr=""/>
+            <wp:cNvGraphicFramePr>
+              <a:graphicFrameLocks xmlns:a="http://schemas.openxmlformats.org/drawingml/2006/main" noChangeAspect="1"/>
+            </wp:cNvGraphicFramePr>
+            <a:graphic xmlns:a="http://schemas.openxmlformats.org/drawingml/2006/main">
+              <a:graphicData uri="http://schemas.openxmlformats.org/drawingml/2006/picture">
+                <pic:pic xmlns:pic="http://schemas.openxmlformats.org/drawingml/2006/picture">
+                  <pic:nvPicPr>
+                    <pic:cNvPr id="8" name="image4.png" descr=""/>
+                    <pic:cNvPicPr>
+                      <a:picLocks noChangeAspect="1" noChangeArrowheads="1"/>
+                    </pic:cNvPicPr>
+                  </pic:nvPicPr>
+                  <pic:blipFill>
+                    <a:blip r:embed="rId16"/>
                     <a:stretch>
                       <a:fillRect/>
                     </a:stretch>
@@ -3441,6 +3953,56 @@
     </w:p>
     <w:p>
       <w:pPr>
+        <w:pStyle w:val="Normal1"/>
+        <w:spacing w:lineRule="auto" w:line="240" w:before="0" w:after="0"/>
+        <w:ind w:left="720" w:hanging="0"/>
+        <w:rPr/>
+      </w:pPr>
+      <w:r>
+        <w:rPr>
+          <w:rFonts w:eastAsia="Arial" w:cs="Arial"/>
+          <w:i/>
+          <w:color w:val="434343"/>
+          <w:sz w:val="18"/>
+          <w:szCs w:val="18"/>
+        </w:rPr>
+        <w:t xml:space="preserve">Рисунок </w:t>
+      </w:r>
+      <w:r>
+        <w:rPr>
+          <w:rFonts w:eastAsia="Arial" w:cs="Arial"/>
+          <w:i/>
+          <w:color w:val="434343"/>
+          <w:sz w:val="18"/>
+          <w:szCs w:val="18"/>
+          <w:lang w:val="uk-UA"/>
+        </w:rPr>
+        <w:t>6</w:t>
+      </w:r>
+      <w:r>
+        <w:rPr>
+          <w:rFonts w:eastAsia="Arial" w:cs="Arial"/>
+          <w:i/>
+          <w:color w:val="434343"/>
+          <w:sz w:val="18"/>
+          <w:szCs w:val="18"/>
+        </w:rPr>
+        <w:t>. Блок-схема до програми №</w:t>
+      </w:r>
+      <w:r>
+        <w:rPr>
+          <w:rFonts w:eastAsia="Arial" w:cs="Arial"/>
+          <w:i/>
+          <w:color w:val="434343"/>
+          <w:sz w:val="18"/>
+          <w:szCs w:val="18"/>
+          <w:lang w:val="uk-UA"/>
+        </w:rPr>
+        <w:t>1</w:t>
+      </w:r>
+    </w:p>
+    <w:p>
+      <w:pPr>
         <w:pStyle w:val="LOnormal"/>
         <w:numPr>
           <w:ilvl w:val="0"/>
@@ -3501,7 +4063,7 @@
     </w:p>
     <w:p>
       <w:pPr>
-        <w:pStyle w:val="Normal1"/>
+        <w:pStyle w:val="LOnormal1"/>
         <w:spacing w:lineRule="auto" w:line="276" w:before="40" w:after="0"/>
         <w:rPr/>
       </w:pPr>
@@ -3572,20 +4134,28 @@
     </w:p>
     <w:p>
       <w:pPr>
-        <w:pStyle w:val="LOnormal"/>
-        <w:spacing w:lineRule="auto" w:line="276" w:before="0" w:after="200"/>
-        <w:rPr>
-          <w:rFonts w:ascii="Times New Roman" w:hAnsi="Times New Roman" w:eastAsia="Times New Roman" w:cs="Times New Roman"/>
-          <w:b/>
-          <w:b/>
-          <w:sz w:val="24"/>
-          <w:szCs w:val="24"/>
-        </w:rPr>
-      </w:pPr>
-      <w:r>
-        <w:rPr/>
+        <w:pStyle w:val="Normal1"/>
+        <w:numPr>
+          <w:ilvl w:val="0"/>
+          <w:numId w:val="0"/>
+        </w:numPr>
+        <w:spacing w:lineRule="auto" w:line="240" w:before="0" w:after="0"/>
+        <w:ind w:left="5040" w:hanging="0"/>
+        <w:rPr>
+          <w:rFonts w:ascii="Times New Roman" w:hAnsi="Times New Roman" w:eastAsia="Times New Roman" w:cs="Times New Roman"/>
+          <w:b w:val="false"/>
+          <w:b w:val="false"/>
+          <w:bCs w:val="false"/>
+          <w:i w:val="false"/>
+          <w:i w:val="false"/>
+          <w:iCs w:val="false"/>
+          <w:sz w:val="24"/>
+          <w:szCs w:val="24"/>
+        </w:rPr>
+      </w:pPr>
+      <w:r>
         <w:drawing>
-          <wp:anchor behindDoc="0" distT="0" distB="0" distL="0" distR="0" simplePos="0" locked="0" layoutInCell="1" allowOverlap="1" relativeHeight="5">
+          <wp:anchor behindDoc="0" distT="0" distB="0" distL="0" distR="0" simplePos="0" locked="0" layoutInCell="1" allowOverlap="1" relativeHeight="4">
             <wp:simplePos x="0" y="0"/>
             <wp:positionH relativeFrom="column">
               <wp:align>center</wp:align>
@@ -3593,10 +4163,10 @@
             <wp:positionV relativeFrom="paragraph">
               <wp:posOffset>635</wp:posOffset>
             </wp:positionV>
-            <wp:extent cx="5731510" cy="2703195"/>
+            <wp:extent cx="6476365" cy="3900170"/>
             <wp:effectExtent l="0" t="0" r="0" b="0"/>
             <wp:wrapSquare wrapText="largest"/>
-            <wp:docPr id="3" name="Зображення2" descr=""/>
+            <wp:docPr id="9" name="Зображення2" descr=""/>
             <wp:cNvGraphicFramePr>
               <a:graphicFrameLocks xmlns:a="http://schemas.openxmlformats.org/drawingml/2006/main" noChangeAspect="1"/>
             </wp:cNvGraphicFramePr>
@@ -3604,13 +4174,13 @@
               <a:graphicData uri="http://schemas.openxmlformats.org/drawingml/2006/picture">
                 <pic:pic xmlns:pic="http://schemas.openxmlformats.org/drawingml/2006/picture">
                   <pic:nvPicPr>
-                    <pic:cNvPr id="3" name="Зображення2" descr=""/>
+                    <pic:cNvPr id="9" name="Зображення2" descr=""/>
                     <pic:cNvPicPr>
                       <a:picLocks noChangeAspect="1" noChangeArrowheads="1"/>
                     </pic:cNvPicPr>
                   </pic:nvPicPr>
                   <pic:blipFill>
-                    <a:blip r:embed="rId12"/>
+                    <a:blip r:embed="rId17"/>
                     <a:stretch>
                       <a:fillRect/>
                     </a:stretch>
@@ -3618,7 +4188,7 @@
                   <pic:spPr bwMode="auto">
                     <a:xfrm>
                       <a:off x="0" y="0"/>
-                      <a:ext cx="5731510" cy="2703195"/>
+                      <a:ext cx="6476365" cy="3900170"/>
                     </a:xfrm>
                     <a:prstGeom prst="rect">
                       <a:avLst/>
@@ -3630,6 +4200,87 @@
           </wp:anchor>
         </w:drawing>
       </w:r>
+      <w:r>
+        <w:rPr>
+          <w:rFonts w:eastAsia="Roboto" w:cs="Roboto" w:ascii="Roboto" w:hAnsi="Roboto"/>
+          <w:b w:val="false"/>
+          <w:bCs w:val="false"/>
+          <w:i w:val="false"/>
+          <w:iCs w:val="false"/>
+          <w:color w:val="434343"/>
+          <w:sz w:val="18"/>
+          <w:szCs w:val="18"/>
+        </w:rPr>
+        <w:t>Р</w:t>
+      </w:r>
+      <w:r>
+        <w:rPr>
+          <w:rFonts w:eastAsia="Roboto" w:cs="Roboto" w:ascii="Roboto" w:hAnsi="Roboto"/>
+          <w:b w:val="false"/>
+          <w:bCs w:val="false"/>
+          <w:i w:val="false"/>
+          <w:iCs w:val="false"/>
+          <w:color w:val="434343"/>
+          <w:sz w:val="18"/>
+          <w:szCs w:val="18"/>
+        </w:rPr>
+        <w:t xml:space="preserve">исунок </w:t>
+      </w:r>
+      <w:r>
+        <w:rPr>
+          <w:rFonts w:eastAsia="Roboto" w:cs="Roboto" w:ascii="Roboto" w:hAnsi="Roboto"/>
+          <w:b w:val="false"/>
+          <w:bCs w:val="false"/>
+          <w:i w:val="false"/>
+          <w:iCs w:val="false"/>
+          <w:color w:val="434343"/>
+          <w:sz w:val="18"/>
+          <w:szCs w:val="18"/>
+          <w:lang w:val="uk-UA"/>
+        </w:rPr>
+        <w:t>7</w:t>
+      </w:r>
+      <w:r>
+        <w:rPr>
+          <w:rFonts w:eastAsia="Roboto" w:cs="Roboto" w:ascii="Roboto" w:hAnsi="Roboto"/>
+          <w:b w:val="false"/>
+          <w:bCs w:val="false"/>
+          <w:i w:val="false"/>
+          <w:iCs w:val="false"/>
+          <w:color w:val="434343"/>
+          <w:sz w:val="18"/>
+          <w:szCs w:val="18"/>
+        </w:rPr>
+        <w:t xml:space="preserve">. Зображення </w:t>
+      </w:r>
+      <w:r>
+        <w:rPr>
+          <w:rFonts w:eastAsia="Roboto" w:cs="Roboto" w:ascii="Roboto" w:hAnsi="Roboto"/>
+          <w:b w:val="false"/>
+          <w:bCs w:val="false"/>
+          <w:i w:val="false"/>
+          <w:iCs w:val="false"/>
+          <w:color w:val="434343"/>
+          <w:sz w:val="18"/>
+          <w:szCs w:val="18"/>
+          <w:lang w:val="uk-UA"/>
+        </w:rPr>
+        <w:t xml:space="preserve">коду </w:t>
+      </w:r>
+      <w:r>
+        <w:rPr>
+          <w:rFonts w:eastAsia="Arial" w:cs="Arial"/>
+          <w:b w:val="false"/>
+          <w:bCs w:val="false"/>
+          <w:i/>
+          <w:iCs w:val="false"/>
+          <w:color w:val="434343"/>
+          <w:sz w:val="18"/>
+          <w:szCs w:val="18"/>
+          <w:lang w:val="uk-UA"/>
+        </w:rPr>
+        <w:t>до програми №1</w:t>
+      </w:r>
     </w:p>
     <w:p>
       <w:pPr>
@@ -3640,7 +4291,9 @@
         </w:rPr>
       </w:pPr>
       <w:r>
-        <w:rPr/>
+        <w:rPr>
+          <w:rFonts w:eastAsia="Times New Roman" w:cs="Times New Roman" w:ascii="Times New Roman" w:hAnsi="Times New Roman"/>
+        </w:rPr>
       </w:r>
     </w:p>
     <w:p>
@@ -3755,8 +4408,9 @@
     </w:p>
     <w:p>
       <w:pPr>
-        <w:pStyle w:val="LOnormal"/>
-        <w:spacing w:lineRule="auto" w:line="276" w:before="0" w:after="200"/>
+        <w:pStyle w:val="Normal1"/>
+        <w:spacing w:lineRule="auto" w:line="240" w:before="0" w:after="0"/>
+        <w:ind w:left="2880" w:hanging="0"/>
         <w:rPr>
           <w:rFonts w:ascii="Lucida Console" w:hAnsi="Lucida Console" w:eastAsia="Times New Roman" w:cs="Times New Roman"/>
           <w:color w:val="auto"/>
@@ -3765,9 +4419,8 @@
         </w:rPr>
       </w:pPr>
       <w:r>
-        <w:rPr/>
         <w:drawing>
-          <wp:anchor behindDoc="0" distT="0" distB="0" distL="0" distR="0" simplePos="0" locked="0" layoutInCell="1" allowOverlap="1" relativeHeight="4">
+          <wp:anchor behindDoc="0" distT="0" distB="0" distL="0" distR="0" simplePos="0" locked="0" layoutInCell="1" allowOverlap="1" relativeHeight="3">
             <wp:simplePos x="0" y="0"/>
             <wp:positionH relativeFrom="column">
               <wp:align>center</wp:align>
@@ -3775,10 +4428,10 @@
             <wp:positionV relativeFrom="paragraph">
               <wp:posOffset>635</wp:posOffset>
             </wp:positionV>
-            <wp:extent cx="5731510" cy="977265"/>
+            <wp:extent cx="6645910" cy="1390650"/>
             <wp:effectExtent l="0" t="0" r="0" b="0"/>
             <wp:wrapSquare wrapText="largest"/>
-            <wp:docPr id="4" name="Зображення1" descr=""/>
+            <wp:docPr id="10" name="Зображення1" descr=""/>
             <wp:cNvGraphicFramePr>
               <a:graphicFrameLocks xmlns:a="http://schemas.openxmlformats.org/drawingml/2006/main" noChangeAspect="1"/>
             </wp:cNvGraphicFramePr>
@@ -3786,13 +4439,13 @@
               <a:graphicData uri="http://schemas.openxmlformats.org/drawingml/2006/picture">
                 <pic:pic xmlns:pic="http://schemas.openxmlformats.org/drawingml/2006/picture">
                   <pic:nvPicPr>
-                    <pic:cNvPr id="4" name="Зображення1" descr=""/>
+                    <pic:cNvPr id="10" name="Зображення1" descr=""/>
                     <pic:cNvPicPr>
                       <a:picLocks noChangeAspect="1" noChangeArrowheads="1"/>
                     </pic:cNvPicPr>
                   </pic:nvPicPr>
                   <pic:blipFill>
-                    <a:blip r:embed="rId13"/>
+                    <a:blip r:embed="rId18"/>
                     <a:stretch>
                       <a:fillRect/>
                     </a:stretch>
@@ -3800,7 +4453,7 @@
                   <pic:spPr bwMode="auto">
                     <a:xfrm>
                       <a:off x="0" y="0"/>
-                      <a:ext cx="5731510" cy="977265"/>
+                      <a:ext cx="6645910" cy="1390650"/>
                     </a:xfrm>
                     <a:prstGeom prst="rect">
                       <a:avLst/>
@@ -3812,6 +4465,107 @@
           </wp:anchor>
         </w:drawing>
       </w:r>
+      <w:r>
+        <w:rPr>
+          <w:rFonts w:eastAsia="Arial" w:cs="Arial"/>
+          <w:i/>
+          <w:color w:val="434343"/>
+          <w:sz w:val="18"/>
+          <w:szCs w:val="18"/>
+        </w:rPr>
+        <w:t>Р</w:t>
+      </w:r>
+      <w:r>
+        <w:rPr>
+          <w:rFonts w:eastAsia="Arial" w:cs="Arial"/>
+          <w:i/>
+          <w:color w:val="434343"/>
+          <w:sz w:val="18"/>
+          <w:szCs w:val="18"/>
+        </w:rPr>
+        <w:t>исунок</w:t>
+      </w:r>
+      <w:r>
+        <w:rPr>
+          <w:rFonts w:eastAsia="Arial" w:cs="Arial"/>
+          <w:i/>
+          <w:color w:val="434343"/>
+          <w:sz w:val="18"/>
+          <w:szCs w:val="18"/>
+          <w:lang w:val="uk-UA"/>
+        </w:rPr>
+        <w:t>8.</w:t>
+      </w:r>
+      <w:r>
+        <w:rPr>
+          <w:rFonts w:eastAsia="Arial" w:cs="Arial"/>
+          <w:b w:val="false"/>
+          <w:bCs w:val="false"/>
+          <w:i/>
+          <w:iCs w:val="false"/>
+          <w:color w:val="434343"/>
+          <w:sz w:val="18"/>
+          <w:szCs w:val="18"/>
+          <w:u w:val="none"/>
+          <w:lang w:val="uk-UA"/>
+        </w:rPr>
+        <w:t>Зо</w:t>
+      </w:r>
+      <w:r>
+        <w:rPr>
+          <w:rFonts w:eastAsia="Arial" w:cs="Arial"/>
+          <w:b w:val="false"/>
+          <w:bCs w:val="false"/>
+          <w:i/>
+          <w:iCs w:val="false"/>
+          <w:color w:val="434343"/>
+          <w:sz w:val="18"/>
+          <w:szCs w:val="18"/>
+          <w:u w:val="none"/>
+          <w:lang w:val="uk-UA"/>
+        </w:rPr>
+        <w:t>б</w:t>
+      </w:r>
+      <w:r>
+        <w:rPr>
+          <w:rFonts w:eastAsia="Arial" w:cs="Arial"/>
+          <w:b w:val="false"/>
+          <w:bCs w:val="false"/>
+          <w:i/>
+          <w:iCs w:val="false"/>
+          <w:color w:val="434343"/>
+          <w:sz w:val="18"/>
+          <w:szCs w:val="18"/>
+          <w:u w:val="none"/>
+          <w:lang w:val="uk-UA"/>
+        </w:rPr>
+        <w:t>раження</w:t>
+      </w:r>
+      <w:r>
+        <w:rPr>
+          <w:rFonts w:eastAsia="Arial" w:cs="Arial"/>
+          <w:b w:val="false"/>
+          <w:bCs w:val="false"/>
+          <w:i/>
+          <w:iCs w:val="false"/>
+          <w:color w:val="434343"/>
+          <w:sz w:val="18"/>
+          <w:szCs w:val="18"/>
+          <w:u w:val="none"/>
+          <w:lang w:val="uk-UA"/>
+        </w:rPr>
+        <w:t xml:space="preserve"> </w:t>
+      </w:r>
+      <w:r>
+        <w:rPr>
+          <w:rFonts w:eastAsia="Arial" w:cs="Arial"/>
+          <w:i/>
+          <w:color w:val="434343"/>
+          <w:sz w:val="18"/>
+          <w:szCs w:val="18"/>
+        </w:rPr>
+        <w:t>результату роботи програми №1</w:t>
+      </w:r>
     </w:p>
     <w:p>
       <w:pPr>
@@ -3832,9 +4586,9 @@
           <w:rFonts w:eastAsia="Times New Roman" w:cs="Times New Roman" w:ascii="Times New Roman" w:hAnsi="Times New Roman"/>
           <w:sz w:val="24"/>
           <w:szCs w:val="24"/>
-          <w:lang w:val="en-US"/>
-        </w:rPr>
-        <w:t>5</w:t>
+          <w:lang w:val="uk-UA"/>
+        </w:rPr>
+        <w:t>2</w:t>
       </w:r>
       <w:r>
         <w:rPr>
@@ -4570,14 +5324,14 @@
     <w:lvl w:ilvl="7">
       <w:start w:val="1"/>
       <w:numFmt w:val="bullet"/>
-      <w:lvlText w:val="o"/>
+      <w:lvlText w:val=""/>
       <w:lvlJc w:val="left"/>
       <w:pPr>
         <w:ind w:left="5760" w:hanging="360"/>
       </w:pPr>
       <w:rPr>
-        <w:rFonts w:ascii="Courier New" w:hAnsi="Courier New" w:cs="Courier New" w:hint="default"/>
-        <w:rFonts w:cs="Courier New"/>
+        <w:rFonts w:ascii="Symbol" w:hAnsi="Symbol" w:cs="Symbol" w:hint="default"/>
+        <w:rFonts w:cs="OpenSymbol"/>
       </w:rPr>
     </w:lvl>
     <w:lvl w:ilvl="8">
@@ -5888,10 +6642,427 @@
       <w:szCs w:val="24"/>
     </w:rPr>
   </w:style>
-  <w:style w:type="paragraph" w:styleId="Style10">
+  <w:style w:type="character" w:styleId="ListLabel139">
+    <w:name w:val="ListLabel 139"/>
+    <w:qFormat/>
+    <w:rPr>
+      <w:rFonts w:ascii="Times New Roman" w:hAnsi="Times New Roman" w:cs="Calibri"/>
+      <w:sz w:val="24"/>
+    </w:rPr>
+  </w:style>
+  <w:style w:type="character" w:styleId="ListLabel140">
+    <w:name w:val="ListLabel 140"/>
+    <w:qFormat/>
+    <w:rPr>
+      <w:rFonts w:cs="Courier New"/>
+    </w:rPr>
+  </w:style>
+  <w:style w:type="character" w:styleId="ListLabel141">
+    <w:name w:val="ListLabel 141"/>
+    <w:qFormat/>
+    <w:rPr>
+      <w:rFonts w:cs="Noto Sans Symbols"/>
+    </w:rPr>
+  </w:style>
+  <w:style w:type="character" w:styleId="ListLabel142">
+    <w:name w:val="ListLabel 142"/>
+    <w:qFormat/>
+    <w:rPr>
+      <w:rFonts w:cs="Noto Sans Symbols"/>
+    </w:rPr>
+  </w:style>
+  <w:style w:type="character" w:styleId="ListLabel143">
+    <w:name w:val="ListLabel 143"/>
+    <w:qFormat/>
+    <w:rPr>
+      <w:rFonts w:cs="Courier New"/>
+    </w:rPr>
+  </w:style>
+  <w:style w:type="character" w:styleId="ListLabel144">
+    <w:name w:val="ListLabel 144"/>
+    <w:qFormat/>
+    <w:rPr>
+      <w:rFonts w:cs="Noto Sans Symbols"/>
+    </w:rPr>
+  </w:style>
+  <w:style w:type="character" w:styleId="ListLabel145">
+    <w:name w:val="ListLabel 145"/>
+    <w:qFormat/>
+    <w:rPr>
+      <w:rFonts w:cs="Noto Sans Symbols"/>
+    </w:rPr>
+  </w:style>
+  <w:style w:type="character" w:styleId="ListLabel146">
+    <w:name w:val="ListLabel 146"/>
+    <w:qFormat/>
+    <w:rPr>
+      <w:rFonts w:cs="Courier New"/>
+    </w:rPr>
+  </w:style>
+  <w:style w:type="character" w:styleId="ListLabel147">
+    <w:name w:val="ListLabel 147"/>
+    <w:qFormat/>
+    <w:rPr>
+      <w:rFonts w:cs="Noto Sans Symbols"/>
+    </w:rPr>
+  </w:style>
+  <w:style w:type="character" w:styleId="ListLabel148">
+    <w:name w:val="ListLabel 148"/>
+    <w:qFormat/>
+    <w:rPr>
+      <w:rFonts w:ascii="Times New Roman" w:hAnsi="Times New Roman"/>
+      <w:sz w:val="24"/>
+      <w:u w:val="none"/>
+    </w:rPr>
+  </w:style>
+  <w:style w:type="character" w:styleId="ListLabel149">
+    <w:name w:val="ListLabel 149"/>
+    <w:qFormat/>
+    <w:rPr>
+      <w:u w:val="none"/>
+    </w:rPr>
+  </w:style>
+  <w:style w:type="character" w:styleId="ListLabel150">
+    <w:name w:val="ListLabel 150"/>
+    <w:qFormat/>
+    <w:rPr>
+      <w:u w:val="none"/>
+    </w:rPr>
+  </w:style>
+  <w:style w:type="character" w:styleId="ListLabel151">
+    <w:name w:val="ListLabel 151"/>
+    <w:qFormat/>
+    <w:rPr>
+      <w:u w:val="none"/>
+    </w:rPr>
+  </w:style>
+  <w:style w:type="character" w:styleId="ListLabel152">
+    <w:name w:val="ListLabel 152"/>
+    <w:qFormat/>
+    <w:rPr>
+      <w:u w:val="none"/>
+    </w:rPr>
+  </w:style>
+  <w:style w:type="character" w:styleId="ListLabel153">
+    <w:name w:val="ListLabel 153"/>
+    <w:qFormat/>
+    <w:rPr>
+      <w:u w:val="none"/>
+    </w:rPr>
+  </w:style>
+  <w:style w:type="character" w:styleId="ListLabel154">
+    <w:name w:val="ListLabel 154"/>
+    <w:qFormat/>
+    <w:rPr>
+      <w:u w:val="none"/>
+    </w:rPr>
+  </w:style>
+  <w:style w:type="character" w:styleId="ListLabel155">
+    <w:name w:val="ListLabel 155"/>
+    <w:qFormat/>
+    <w:rPr>
+      <w:u w:val="none"/>
+    </w:rPr>
+  </w:style>
+  <w:style w:type="character" w:styleId="ListLabel156">
+    <w:name w:val="ListLabel 156"/>
+    <w:qFormat/>
+    <w:rPr>
+      <w:u w:val="none"/>
+    </w:rPr>
+  </w:style>
+  <w:style w:type="character" w:styleId="ListLabel157">
+    <w:name w:val="ListLabel 157"/>
+    <w:qFormat/>
+    <w:rPr>
+      <w:rFonts w:ascii="Times New Roman" w:hAnsi="Times New Roman" w:cs="Calibri"/>
+      <w:b/>
+      <w:sz w:val="24"/>
+    </w:rPr>
+  </w:style>
+  <w:style w:type="character" w:styleId="ListLabel158">
+    <w:name w:val="ListLabel 158"/>
+    <w:qFormat/>
+    <w:rPr>
+      <w:rFonts w:ascii="Times New Roman" w:hAnsi="Times New Roman" w:cs="Courier New"/>
+      <w:sz w:val="24"/>
+    </w:rPr>
+  </w:style>
+  <w:style w:type="character" w:styleId="ListLabel159">
+    <w:name w:val="ListLabel 159"/>
+    <w:qFormat/>
+    <w:rPr>
+      <w:rFonts w:ascii="Times New Roman" w:hAnsi="Times New Roman" w:cs="Noto Sans Symbols"/>
+      <w:sz w:val="24"/>
+    </w:rPr>
+  </w:style>
+  <w:style w:type="character" w:styleId="ListLabel160">
+    <w:name w:val="ListLabel 160"/>
+    <w:qFormat/>
+    <w:rPr>
+      <w:rFonts w:cs="Noto Sans Symbols"/>
+    </w:rPr>
+  </w:style>
+  <w:style w:type="character" w:styleId="ListLabel161">
+    <w:name w:val="ListLabel 161"/>
+    <w:qFormat/>
+    <w:rPr>
+      <w:rFonts w:cs="Courier New"/>
+    </w:rPr>
+  </w:style>
+  <w:style w:type="character" w:styleId="ListLabel162">
+    <w:name w:val="ListLabel 162"/>
+    <w:qFormat/>
+    <w:rPr>
+      <w:rFonts w:cs="Noto Sans Symbols"/>
+    </w:rPr>
+  </w:style>
+  <w:style w:type="character" w:styleId="ListLabel163">
+    <w:name w:val="ListLabel 163"/>
+    <w:qFormat/>
+    <w:rPr>
+      <w:rFonts w:cs="Noto Sans Symbols"/>
+    </w:rPr>
+  </w:style>
+  <w:style w:type="character" w:styleId="ListLabel164">
+    <w:name w:val="ListLabel 164"/>
+    <w:qFormat/>
+    <w:rPr>
+      <w:rFonts w:cs="Courier New"/>
+    </w:rPr>
+  </w:style>
+  <w:style w:type="character" w:styleId="ListLabel165">
+    <w:name w:val="ListLabel 165"/>
+    <w:qFormat/>
+    <w:rPr>
+      <w:rFonts w:cs="Noto Sans Symbols"/>
+    </w:rPr>
+  </w:style>
+  <w:style w:type="character" w:styleId="ListLabel166">
+    <w:name w:val="ListLabel 166"/>
+    <w:qFormat/>
+    <w:rPr>
+      <w:rFonts w:ascii="Times New Roman" w:hAnsi="Times New Roman" w:eastAsia="Times New Roman" w:cs="Times New Roman"/>
+      <w:sz w:val="24"/>
+      <w:szCs w:val="24"/>
+    </w:rPr>
+  </w:style>
+  <w:style w:type="character" w:styleId="ListLabel167">
+    <w:name w:val="ListLabel 167"/>
+    <w:qFormat/>
+    <w:rPr>
+      <w:rFonts w:ascii="Times New Roman" w:hAnsi="Times New Roman" w:cs="Calibri"/>
+      <w:sz w:val="24"/>
+    </w:rPr>
+  </w:style>
+  <w:style w:type="character" w:styleId="ListLabel168">
+    <w:name w:val="ListLabel 168"/>
+    <w:qFormat/>
+    <w:rPr>
+      <w:rFonts w:cs="Courier New"/>
+    </w:rPr>
+  </w:style>
+  <w:style w:type="character" w:styleId="ListLabel169">
+    <w:name w:val="ListLabel 169"/>
+    <w:qFormat/>
+    <w:rPr>
+      <w:rFonts w:cs="Noto Sans Symbols"/>
+    </w:rPr>
+  </w:style>
+  <w:style w:type="character" w:styleId="ListLabel170">
+    <w:name w:val="ListLabel 170"/>
+    <w:qFormat/>
+    <w:rPr>
+      <w:rFonts w:cs="Noto Sans Symbols"/>
+    </w:rPr>
+  </w:style>
+  <w:style w:type="character" w:styleId="ListLabel171">
+    <w:name w:val="ListLabel 171"/>
+    <w:qFormat/>
+    <w:rPr>
+      <w:rFonts w:cs="Courier New"/>
+    </w:rPr>
+  </w:style>
+  <w:style w:type="character" w:styleId="ListLabel172">
+    <w:name w:val="ListLabel 172"/>
+    <w:qFormat/>
+    <w:rPr>
+      <w:rFonts w:cs="Noto Sans Symbols"/>
+    </w:rPr>
+  </w:style>
+  <w:style w:type="character" w:styleId="ListLabel173">
+    <w:name w:val="ListLabel 173"/>
+    <w:qFormat/>
+    <w:rPr>
+      <w:rFonts w:cs="Noto Sans Symbols"/>
+    </w:rPr>
+  </w:style>
+  <w:style w:type="character" w:styleId="ListLabel174">
+    <w:name w:val="ListLabel 174"/>
+    <w:qFormat/>
+    <w:rPr>
+      <w:rFonts w:cs="Courier New"/>
+    </w:rPr>
+  </w:style>
+  <w:style w:type="character" w:styleId="ListLabel175">
+    <w:name w:val="ListLabel 175"/>
+    <w:qFormat/>
+    <w:rPr>
+      <w:rFonts w:cs="Noto Sans Symbols"/>
+    </w:rPr>
+  </w:style>
+  <w:style w:type="character" w:styleId="ListLabel176">
+    <w:name w:val="ListLabel 176"/>
+    <w:qFormat/>
+    <w:rPr>
+      <w:rFonts w:ascii="Times New Roman" w:hAnsi="Times New Roman"/>
+      <w:sz w:val="24"/>
+      <w:u w:val="none"/>
+    </w:rPr>
+  </w:style>
+  <w:style w:type="character" w:styleId="ListLabel177">
+    <w:name w:val="ListLabel 177"/>
+    <w:qFormat/>
+    <w:rPr>
+      <w:u w:val="none"/>
+    </w:rPr>
+  </w:style>
+  <w:style w:type="character" w:styleId="ListLabel178">
+    <w:name w:val="ListLabel 178"/>
+    <w:qFormat/>
+    <w:rPr>
+      <w:u w:val="none"/>
+    </w:rPr>
+  </w:style>
+  <w:style w:type="character" w:styleId="ListLabel179">
+    <w:name w:val="ListLabel 179"/>
+    <w:qFormat/>
+    <w:rPr>
+      <w:u w:val="none"/>
+    </w:rPr>
+  </w:style>
+  <w:style w:type="character" w:styleId="ListLabel180">
+    <w:name w:val="ListLabel 180"/>
+    <w:qFormat/>
+    <w:rPr>
+      <w:u w:val="none"/>
+    </w:rPr>
+  </w:style>
+  <w:style w:type="character" w:styleId="ListLabel181">
+    <w:name w:val="ListLabel 181"/>
+    <w:qFormat/>
+    <w:rPr>
+      <w:u w:val="none"/>
+    </w:rPr>
+  </w:style>
+  <w:style w:type="character" w:styleId="ListLabel182">
+    <w:name w:val="ListLabel 182"/>
+    <w:qFormat/>
+    <w:rPr>
+      <w:u w:val="none"/>
+    </w:rPr>
+  </w:style>
+  <w:style w:type="character" w:styleId="ListLabel183">
+    <w:name w:val="ListLabel 183"/>
+    <w:qFormat/>
+    <w:rPr>
+      <w:u w:val="none"/>
+    </w:rPr>
+  </w:style>
+  <w:style w:type="character" w:styleId="ListLabel184">
+    <w:name w:val="ListLabel 184"/>
+    <w:qFormat/>
+    <w:rPr>
+      <w:u w:val="none"/>
+    </w:rPr>
+  </w:style>
+  <w:style w:type="character" w:styleId="ListLabel185">
+    <w:name w:val="ListLabel 185"/>
+    <w:qFormat/>
+    <w:rPr>
+      <w:rFonts w:ascii="Times New Roman" w:hAnsi="Times New Roman" w:cs="Calibri"/>
+      <w:b/>
+      <w:sz w:val="24"/>
+    </w:rPr>
+  </w:style>
+  <w:style w:type="character" w:styleId="ListLabel186">
+    <w:name w:val="ListLabel 186"/>
+    <w:qFormat/>
+    <w:rPr>
+      <w:rFonts w:ascii="Times New Roman" w:hAnsi="Times New Roman" w:cs="Courier New"/>
+      <w:sz w:val="24"/>
+    </w:rPr>
+  </w:style>
+  <w:style w:type="character" w:styleId="ListLabel187">
+    <w:name w:val="ListLabel 187"/>
+    <w:qFormat/>
+    <w:rPr>
+      <w:rFonts w:ascii="Times New Roman" w:hAnsi="Times New Roman" w:cs="Noto Sans Symbols"/>
+      <w:sz w:val="24"/>
+    </w:rPr>
+  </w:style>
+  <w:style w:type="character" w:styleId="ListLabel188">
+    <w:name w:val="ListLabel 188"/>
+    <w:qFormat/>
+    <w:rPr>
+      <w:rFonts w:cs="Noto Sans Symbols"/>
+    </w:rPr>
+  </w:style>
+  <w:style w:type="character" w:styleId="ListLabel189">
+    <w:name w:val="ListLabel 189"/>
+    <w:qFormat/>
+    <w:rPr>
+      <w:rFonts w:cs="Courier New"/>
+    </w:rPr>
+  </w:style>
+  <w:style w:type="character" w:styleId="ListLabel190">
+    <w:name w:val="ListLabel 190"/>
+    <w:qFormat/>
+    <w:rPr>
+      <w:rFonts w:cs="Noto Sans Symbols"/>
+    </w:rPr>
+  </w:style>
+  <w:style w:type="character" w:styleId="ListLabel191">
+    <w:name w:val="ListLabel 191"/>
+    <w:qFormat/>
+    <w:rPr>
+      <w:rFonts w:cs="Noto Sans Symbols"/>
+    </w:rPr>
+  </w:style>
+  <w:style w:type="character" w:styleId="ListLabel192">
+    <w:name w:val="ListLabel 192"/>
+    <w:qFormat/>
+    <w:rPr>
+      <w:rFonts w:cs="Courier New"/>
+    </w:rPr>
+  </w:style>
+  <w:style w:type="character" w:styleId="ListLabel193">
+    <w:name w:val="ListLabel 193"/>
+    <w:qFormat/>
+    <w:rPr>
+      <w:rFonts w:cs="Noto Sans Symbols"/>
+    </w:rPr>
+  </w:style>
+  <w:style w:type="character" w:styleId="ListLabel194">
+    <w:name w:val="ListLabel 194"/>
+    <w:qFormat/>
+    <w:rPr>
+      <w:rFonts w:ascii="Times New Roman" w:hAnsi="Times New Roman" w:eastAsia="Times New Roman" w:cs="Times New Roman"/>
+      <w:sz w:val="24"/>
+      <w:szCs w:val="24"/>
+    </w:rPr>
+  </w:style>
+  <w:style w:type="character" w:styleId="Style10">
+    <w:name w:val="Маркери списку"/>
+    <w:qFormat/>
+    <w:rPr>
+      <w:rFonts w:ascii="OpenSymbol" w:hAnsi="OpenSymbol" w:eastAsia="OpenSymbol" w:cs="OpenSymbol"/>
+    </w:rPr>
+  </w:style>
+  <w:style w:type="paragraph" w:styleId="Style11">
     <w:name w:val="Заголовок"/>
     <w:basedOn w:val="Normal"/>
-    <w:next w:val="Style11"/>
+    <w:next w:val="Style12"/>
     <w:qFormat/>
     <w:pPr>
       <w:keepNext w:val="true"/>
@@ -5903,7 +7074,7 @@
       <w:szCs w:val="28"/>
     </w:rPr>
   </w:style>
-  <w:style w:type="paragraph" w:styleId="Style11">
+  <w:style w:type="paragraph" w:styleId="Style12">
     <w:name w:val="Body Text"/>
     <w:basedOn w:val="Normal"/>
     <w:pPr>
@@ -5911,15 +7082,15 @@
     </w:pPr>
     <w:rPr/>
   </w:style>
-  <w:style w:type="paragraph" w:styleId="Style12">
+  <w:style w:type="paragraph" w:styleId="Style13">
     <w:name w:val="List"/>
-    <w:basedOn w:val="Style11"/>
+    <w:basedOn w:val="Style12"/>
     <w:pPr/>
     <w:rPr>
       <w:rFonts w:cs="Lucida Sans"/>
     </w:rPr>
   </w:style>
-  <w:style w:type="paragraph" w:styleId="Style13">
+  <w:style w:type="paragraph" w:styleId="Style14">
     <w:name w:val="Caption"/>
     <w:basedOn w:val="Normal"/>
     <w:qFormat/>
@@ -5935,7 +7106,7 @@
       <w:szCs w:val="24"/>
     </w:rPr>
   </w:style>
-  <w:style w:type="paragraph" w:styleId="Style14">
+  <w:style w:type="paragraph" w:styleId="Style15">
     <w:name w:val="Покажчик"/>
     <w:basedOn w:val="Normal"/>
     <w:qFormat/>
@@ -5964,7 +7135,7 @@
       <w:lang w:val="uk" w:eastAsia="zh-CN" w:bidi="hi-IN"/>
     </w:rPr>
   </w:style>
-  <w:style w:type="paragraph" w:styleId="Style15">
+  <w:style w:type="paragraph" w:styleId="Style16">
     <w:name w:val="Title"/>
     <w:basedOn w:val="LOnormal"/>
     <w:next w:val="LOnormal"/>
@@ -5980,7 +7151,7 @@
       <w:szCs w:val="52"/>
     </w:rPr>
   </w:style>
-  <w:style w:type="paragraph" w:styleId="Style16">
+  <w:style w:type="paragraph" w:styleId="Style17">
     <w:name w:val="Subtitle"/>
     <w:basedOn w:val="LOnormal"/>
     <w:next w:val="LOnormal"/>
@@ -6013,8 +7184,26 @@
       <w:lang w:val="en-UA" w:eastAsia="en-GB"/>
     </w:rPr>
   </w:style>
+  <w:style w:type="paragraph" w:styleId="LOnormal1">
+    <w:name w:val="LO-normal1"/>
+    <w:qFormat/>
+    <w:pPr>
+      <w:widowControl/>
+      <w:bidi w:val="0"/>
+      <w:spacing w:lineRule="auto" w:line="276" w:before="0" w:after="200"/>
+      <w:jc w:val="left"/>
+    </w:pPr>
+    <w:rPr>
+      <w:rFonts w:ascii="Arial" w:hAnsi="Arial" w:eastAsia="Arial" w:cs="Arial"/>
+      <w:color w:val="auto"/>
+      <w:kern w:val="0"/>
+      <w:sz w:val="22"/>
+      <w:szCs w:val="22"/>
+      <w:lang w:val="uk" w:eastAsia="zh-CN" w:bidi="hi-IN"/>
+    </w:rPr>
+  </w:style>
   <w:style w:type="paragraph" w:styleId="Normal1">
-    <w:name w:val="LO-normal1"/>
+    <w:name w:val="LO-normal3"/>
     <w:qFormat/>
     <w:pPr>
       <w:widowControl/>

</xml_diff>